<commit_message>
paar fixes, und einen Grund eingefügt
</commit_message>
<xml_diff>
--- a/A3/design/Fehleranalyse.docx
+++ b/A3/design/Fehleranalyse.docx
@@ -1161,10 +1161,7 @@
         <w:t xml:space="preserve"> die Fehler nicht auf?</w:t>
       </w:r>
     </w:p>
-    <w:p>
-      <w:bookmarkStart w:id="0" w:name="_GoBack"/>
-      <w:bookmarkEnd w:id="0"/>
-    </w:p>
+    <w:p/>
     <w:p>
       <w:pPr>
         <w:ind w:left="360"/>
@@ -1338,27 +1335,63 @@
         <w:t xml:space="preserve"> viel Zeit gebraucht </w:t>
       </w:r>
       <w:r>
-        <w:t xml:space="preserve">hätte, wir die Zeit jedoch für </w:t>
+        <w:t>hätte, die</w:t>
+      </w:r>
+      <w:r>
+        <w:t xml:space="preserve"> wir</w:t>
+      </w:r>
+      <w:r>
+        <w:t xml:space="preserve"> Zeit jedoch </w:t>
+      </w:r>
+      <w:r>
+        <w:t xml:space="preserve">nicht hatten, </w:t>
       </w:r>
       <w:r>
         <w:rPr>
           <w:color w:val="FF0000"/>
           <w:highlight w:val="yellow"/>
         </w:rPr>
-        <w:t>*********</w:t>
+        <w:t>da wir</w:t>
+      </w:r>
+      <w:r>
+        <w:t xml:space="preserve"> </w:t>
       </w:r>
       <w:r>
         <w:rPr>
           <w:color w:val="FF0000"/>
           <w:highlight w:val="yellow"/>
         </w:rPr>
-        <w:t>.</w:t>
+        <w:t>an der</w:t>
       </w:r>
       <w:r>
         <w:rPr>
           <w:color w:val="FF0000"/>
-        </w:rPr>
-        <w:t xml:space="preserve"> </w:t>
+          <w:highlight w:val="yellow"/>
+        </w:rPr>
+        <w:t xml:space="preserve"> Abgabe am </w:t>
+      </w:r>
+      <w:r>
+        <w:rPr>
+          <w:color w:val="FF0000"/>
+          <w:highlight w:val="yellow"/>
+        </w:rPr>
+        <w:t xml:space="preserve">Freitag bis halb 9 im Labor saßen und </w:t>
+      </w:r>
+      <w:proofErr w:type="gramStart"/>
+      <w:r>
+        <w:rPr>
+          <w:color w:val="FF0000"/>
+          <w:highlight w:val="yellow"/>
+        </w:rPr>
+        <w:t>raus geworfen</w:t>
+      </w:r>
+      <w:proofErr w:type="gramEnd"/>
+      <w:r>
+        <w:rPr>
+          <w:color w:val="FF0000"/>
+          <w:highlight w:val="yellow"/>
+        </w:rPr>
+        <w:t xml:space="preserve"> wurden, da keine Aufsichtsperson mehr vorhanden war.</w:t>
       </w:r>
     </w:p>
     <w:p>
@@ -1546,385 +1579,367 @@
       <w:r>
         <w:t xml:space="preserve">gf. nicht berücksichtigt </w:t>
       </w:r>
+      <w:r>
+        <w:t>wurden,</w:t>
+      </w:r>
+      <w:r>
+        <w:t xml:space="preserve"> wenn es darum ging einen eigenen Slot im nächsten Frame zu reservieren.</w:t>
+      </w:r>
+      <w:r>
+        <w:t xml:space="preserve"> Der Fehler lag dann </w:t>
+      </w:r>
+      <w:r>
+        <w:lastRenderedPageBreak/>
+        <w:t>im Detail daran, dass der Slot zu früh angefordert wurde. Zu dem Zeitpunkt der Slot Anforderung sendete eine andere Station (im Slot davor) zeitgleich die Nachricht, die dann eben nicht berücksichtigt wurde. Bis diese nämlich voll ausgewertet wurde hat die eigene Stati</w:t>
+      </w:r>
+      <w:r>
+        <w:t>on längst einen Slot ausgewählt (der mit ein wenig Pech der ist den die Station davor gerade reserviert hatte).</w:t>
+      </w:r>
+    </w:p>
+    <w:p>
+      <w:pPr>
+        <w:ind w:left="360"/>
+      </w:pPr>
+    </w:p>
+    <w:p>
+      <w:pPr>
+        <w:ind w:left="360"/>
+      </w:pPr>
+      <w:r>
+        <w:t xml:space="preserve">Die Slot Anforderung wurde nun </w:t>
+      </w:r>
+      <w:r>
+        <w:t xml:space="preserve">zeitlich </w:t>
+      </w:r>
+      <w:r>
+        <w:t xml:space="preserve">nach hinten verschoben, direkt vor dem Senden der Nachricht wird nun erst ein Slot angefordert. </w:t>
+      </w:r>
+      <w:r>
+        <w:t>Somit ist garantiert, dass alle empfangenen Nachrichten</w:t>
+      </w:r>
+      <w:r>
+        <w:t xml:space="preserve"> des Frames</w:t>
+      </w:r>
+      <w:r>
+        <w:t xml:space="preserve"> berücksichtigt werden.</w:t>
+      </w:r>
+    </w:p>
+    <w:p>
+      <w:pPr>
+        <w:ind w:left="360"/>
+      </w:pPr>
+      <w:r>
+        <w:t xml:space="preserve">(Wie im Entwurf spezifiziert) </w:t>
+      </w:r>
+    </w:p>
+    <w:p>
+      <w:pPr>
+        <w:ind w:left="360"/>
+      </w:pPr>
+    </w:p>
+    <w:p>
+      <w:pPr>
+        <w:ind w:left="360"/>
+      </w:pPr>
+      <w:r>
+        <w:t>(Fehler 2)</w:t>
+      </w:r>
+    </w:p>
+    <w:p>
+      <w:pPr>
+        <w:ind w:left="360"/>
+      </w:pPr>
+      <w:r>
+        <w:t xml:space="preserve">Es fiel auf, wenn die Stationen nicht direkt nacheinander kamen (Fehler 1), dass die Kollisionen nur </w:t>
+      </w:r>
+      <w:r>
+        <w:t>entstanden,</w:t>
+      </w:r>
+      <w:r>
+        <w:t xml:space="preserve"> wenn es um Slot 24 ging. Also haben wir die Konstante Liste in </w:t>
+      </w:r>
+      <w:proofErr w:type="spellStart"/>
+      <w:r>
+        <w:t>SlotFinder</w:t>
+      </w:r>
+      <w:proofErr w:type="spellEnd"/>
+      <w:r>
+        <w:t xml:space="preserve"> näher angeschaut und realisiert, dass dort eben die 24 zwei Mal vorkommt.</w:t>
+      </w:r>
+    </w:p>
+    <w:p>
+      <w:pPr>
+        <w:ind w:left="360"/>
+      </w:pPr>
+      <w:r>
+        <w:t>Die zweite 24 wurde aus der Liste gelöscht.</w:t>
+      </w:r>
+      <w:r>
+        <w:t xml:space="preserve"> </w:t>
+      </w:r>
+    </w:p>
+    <w:p>
+      <w:pPr>
+        <w:ind w:left="360"/>
+      </w:pPr>
+    </w:p>
+    <w:p>
+      <w:pPr>
+        <w:ind w:left="360"/>
+      </w:pPr>
+      <w:r>
+        <w:t>(Fehler 3)</w:t>
+      </w:r>
+    </w:p>
+    <w:p>
+      <w:pPr>
+        <w:ind w:left="360"/>
+      </w:pPr>
+      <w:r>
+        <w:t xml:space="preserve">Man konnte sehen, dass nach langer Laufzeit, die Stationen in Slot X senden wollten, aber in X + 1 (laut </w:t>
+      </w:r>
+      <w:proofErr w:type="spellStart"/>
+      <w:r>
+        <w:t>S</w:t>
+      </w:r>
+      <w:r>
+        <w:t>niffer</w:t>
+      </w:r>
+      <w:proofErr w:type="spellEnd"/>
+      <w:r>
+        <w:t>) erst ankamen. Also haben wir angefangen zu loggen wann ein Frame beginnt un</w:t>
+      </w:r>
+      <w:r>
+        <w:t>d</w:t>
+      </w:r>
+      <w:r>
+        <w:t xml:space="preserve"> endet.</w:t>
+      </w:r>
+      <w:r>
+        <w:t xml:space="preserve"> Dabei kam heraus, dass manche Frames 1001 MS brauchen und sich dies dann </w:t>
+      </w:r>
+      <w:r>
+        <w:t>akkumuliert</w:t>
+      </w:r>
+      <w:r>
+        <w:t xml:space="preserve">. Also darf diese Akkumulierung nicht geschehen. </w:t>
+      </w:r>
+    </w:p>
+    <w:p>
+      <w:pPr>
+        <w:ind w:left="360"/>
+      </w:pPr>
+    </w:p>
+    <w:p>
+      <w:pPr>
+        <w:ind w:left="360"/>
+      </w:pPr>
+      <w:r>
+        <w:t xml:space="preserve">Nun haben wir einen </w:t>
+      </w:r>
+      <w:proofErr w:type="spellStart"/>
+      <w:r>
+        <w:t>Timer</w:t>
+      </w:r>
+      <w:proofErr w:type="spellEnd"/>
+      <w:r>
+        <w:t xml:space="preserve"> in der </w:t>
+      </w:r>
+      <w:proofErr w:type="spellStart"/>
+      <w:r>
+        <w:t>UTCClock</w:t>
+      </w:r>
+      <w:proofErr w:type="spellEnd"/>
+      <w:r>
+        <w:t xml:space="preserve"> der nach </w:t>
+      </w:r>
+      <w:r>
+        <w:t>1000</w:t>
+      </w:r>
+      <w:r>
+        <w:t xml:space="preserve"> MS sich selber ein Signal gibt.</w:t>
+      </w:r>
+    </w:p>
+    <w:p>
+      <w:pPr>
+        <w:ind w:left="360"/>
+      </w:pPr>
+      <w:r>
+        <w:t xml:space="preserve">Dieser </w:t>
+      </w:r>
+      <w:proofErr w:type="spellStart"/>
+      <w:r>
+        <w:t>Timer</w:t>
+      </w:r>
+      <w:proofErr w:type="spellEnd"/>
+      <w:r>
+        <w:t xml:space="preserve"> wird </w:t>
+      </w:r>
+      <w:r>
+        <w:t>angepasst,</w:t>
+      </w:r>
+      <w:r>
+        <w:t xml:space="preserve"> wenn der Offset angepasst wurde</w:t>
+      </w:r>
+      <w:r>
+        <w:t xml:space="preserve"> (also dementsprechende ‚Restzeit im aktuellen Frame‘ </w:t>
+      </w:r>
+      <w:r>
+        <w:t>–</w:t>
+      </w:r>
+      <w:r>
+        <w:t xml:space="preserve"> 1</w:t>
+      </w:r>
+      <w:r>
+        <w:t>)</w:t>
+      </w:r>
+      <w:r>
+        <w:t xml:space="preserve">. Der </w:t>
+      </w:r>
+      <w:proofErr w:type="spellStart"/>
+      <w:r>
+        <w:t>Timer</w:t>
+      </w:r>
+      <w:proofErr w:type="spellEnd"/>
+      <w:r>
+        <w:t xml:space="preserve"> wird beim </w:t>
+      </w:r>
+      <w:r>
+        <w:t>Starten</w:t>
+      </w:r>
+      <w:r>
+        <w:t xml:space="preserve"> der Uhr </w:t>
+      </w:r>
+      <w:r>
+        <w:t>erstellt</w:t>
+      </w:r>
+      <w:r>
+        <w:t xml:space="preserve"> und jedes Mal </w:t>
+      </w:r>
       <w:proofErr w:type="gramStart"/>
       <w:r>
-        <w:t>wurde</w:t>
+        <w:t>resettet</w:t>
       </w:r>
       <w:proofErr w:type="gramEnd"/>
       <w:r>
-        <w:t xml:space="preserve"> wenn es darum ging einen eigenen Slot im nächsten Frame zu reservieren.</w:t>
-      </w:r>
-      <w:r>
-        <w:t xml:space="preserve"> Der Fehler lag dann im Detail daran, dass der Slot zu früh angefordert wurde. Zu dem Zeitpunkt der Slot Anforderung sendete eine andere Station (im Slot davor) zeitgleich die Nachricht, die </w:t>
-      </w:r>
-      <w:r>
-        <w:lastRenderedPageBreak/>
-        <w:t>dann eben nicht berücksichtigt wurde. Bis diese nämlich voll ausgewertet wurde hat die eigene Stati</w:t>
-      </w:r>
-      <w:r>
-        <w:t>on längst einen Slot ausgewählt (der mit ein wenig Pech der ist den die Station davor gerade reserviert hatte).</w:t>
-      </w:r>
-    </w:p>
-    <w:p>
-      <w:pPr>
-        <w:ind w:left="360"/>
-      </w:pPr>
-    </w:p>
-    <w:p>
-      <w:pPr>
-        <w:ind w:left="360"/>
-      </w:pPr>
-      <w:r>
-        <w:t xml:space="preserve">Die Slot Anforderung wurde nun </w:t>
-      </w:r>
-      <w:r>
-        <w:t xml:space="preserve">zeitlich </w:t>
-      </w:r>
-      <w:r>
-        <w:t xml:space="preserve">nach hinten verschoben, direkt vor dem Senden der Nachricht wird nun erst ein Slot angefordert. </w:t>
-      </w:r>
-      <w:r>
-        <w:t>Somit ist garantiert, dass alle empfangenen Nachrichten</w:t>
-      </w:r>
-      <w:r>
-        <w:t xml:space="preserve"> des Frames</w:t>
-      </w:r>
-      <w:r>
-        <w:t xml:space="preserve"> berücksichtigt werden.</w:t>
-      </w:r>
-    </w:p>
-    <w:p>
-      <w:pPr>
-        <w:ind w:left="360"/>
-      </w:pPr>
-      <w:r>
-        <w:t xml:space="preserve">(Wie im Entwurf spezifiziert) </w:t>
-      </w:r>
-    </w:p>
-    <w:p>
-      <w:pPr>
-        <w:ind w:left="360"/>
-      </w:pPr>
-    </w:p>
-    <w:p>
-      <w:pPr>
-        <w:ind w:left="360"/>
-      </w:pPr>
-      <w:r>
-        <w:t>(Fehler 2)</w:t>
-      </w:r>
-    </w:p>
-    <w:p>
-      <w:pPr>
-        <w:ind w:left="360"/>
-      </w:pPr>
-      <w:r>
-        <w:t xml:space="preserve">Es fiel auf, wenn die Stationen nicht direkt nacheinander kamen (Fehler 1), dass die Kollisionen nur </w:t>
+        <w:t xml:space="preserve"> </w:t>
+      </w:r>
+      <w:r>
+        <w:t>wenn eine neuer Frame beginnt.</w:t>
+      </w:r>
+    </w:p>
+    <w:p>
+      <w:pPr>
+        <w:ind w:left="360"/>
+      </w:pPr>
+    </w:p>
+    <w:p>
+      <w:pPr>
+        <w:ind w:left="360"/>
+      </w:pPr>
+      <w:r>
+        <w:t xml:space="preserve">Läuft der </w:t>
+      </w:r>
+      <w:proofErr w:type="spellStart"/>
+      <w:r>
+        <w:t>Timer</w:t>
+      </w:r>
+      <w:proofErr w:type="spellEnd"/>
+      <w:r>
+        <w:t xml:space="preserve"> ab, schickt der </w:t>
+      </w:r>
+      <w:proofErr w:type="spellStart"/>
+      <w:r>
+        <w:t>Timer</w:t>
+      </w:r>
+      <w:proofErr w:type="spellEnd"/>
+      <w:r>
+        <w:t xml:space="preserve"> eine bestimmte Nachricht an die </w:t>
+      </w:r>
+      <w:proofErr w:type="spellStart"/>
+      <w:r>
+        <w:t>UTCClock</w:t>
+      </w:r>
+      <w:proofErr w:type="spellEnd"/>
+      <w:r>
+        <w:t xml:space="preserve">, die dann die ein bestimmtes </w:t>
+      </w:r>
+      <w:proofErr w:type="spellStart"/>
+      <w:r>
+        <w:t>atom</w:t>
+      </w:r>
+      <w:proofErr w:type="spellEnd"/>
+      <w:r>
+        <w:t xml:space="preserve">, die aktuelle Uhrzeit und den aktuellen Offset an </w:t>
       </w:r>
       <w:proofErr w:type="gramStart"/>
       <w:r>
-        <w:t>entstanden</w:t>
+        <w:t>den Core</w:t>
       </w:r>
       <w:proofErr w:type="gramEnd"/>
       <w:r>
-        <w:t xml:space="preserve"> wenn es um Slot 24 ging. Also haben wir die Konstante Liste in </w:t>
+        <w:t xml:space="preserve"> schickt. Für ihn das Zeichen, dass ein neuer Frame</w:t>
+      </w:r>
+      <w:r>
+        <w:t xml:space="preserve"> eben</w:t>
+      </w:r>
+      <w:r>
+        <w:t xml:space="preserve"> </w:t>
+      </w:r>
+      <w:r>
+        <w:t>begonnen hat</w:t>
+      </w:r>
+      <w:r>
+        <w:t xml:space="preserve">. </w:t>
+      </w:r>
+    </w:p>
+    <w:p>
+      <w:pPr>
+        <w:ind w:left="360"/>
+      </w:pPr>
+    </w:p>
+    <w:p>
+      <w:pPr>
+        <w:ind w:left="360"/>
+      </w:pPr>
+      <w:r>
+        <w:t xml:space="preserve">Der </w:t>
       </w:r>
       <w:proofErr w:type="spellStart"/>
       <w:r>
-        <w:t>SlotFinder</w:t>
+        <w:t>Timer</w:t>
       </w:r>
       <w:proofErr w:type="spellEnd"/>
       <w:r>
-        <w:t xml:space="preserve"> näher angeschaut und realisiert, dass dort eben die 24 zwei Mal </w:t>
-      </w:r>
-      <w:proofErr w:type="gramStart"/>
-      <w:r>
-        <w:t>vor kommt</w:t>
-      </w:r>
-      <w:proofErr w:type="gramEnd"/>
-      <w:r>
-        <w:t>.</w:t>
-      </w:r>
-    </w:p>
-    <w:p>
-      <w:pPr>
-        <w:ind w:left="360"/>
-      </w:pPr>
-      <w:r>
-        <w:t>Die zweite 24 wurde aus der Liste gelöscht.</w:t>
-      </w:r>
-      <w:r>
-        <w:t xml:space="preserve"> </w:t>
-      </w:r>
-    </w:p>
-    <w:p>
-      <w:pPr>
-        <w:ind w:left="360"/>
-      </w:pPr>
-    </w:p>
-    <w:p>
-      <w:pPr>
-        <w:ind w:left="360"/>
-      </w:pPr>
-      <w:r>
-        <w:t>(Fehler 3)</w:t>
-      </w:r>
-    </w:p>
-    <w:p>
-      <w:pPr>
-        <w:ind w:left="360"/>
-      </w:pPr>
-      <w:r>
-        <w:t xml:space="preserve">Man konnte sehen, dass nach langer Laufzeit, die Stationen in Slot X senden wollten, aber in X + 1 (laut </w:t>
+        <w:t xml:space="preserve"> ist initial auf </w:t>
+      </w:r>
+      <w:r>
+        <w:t>1000 MS</w:t>
+      </w:r>
+      <w:r>
+        <w:t xml:space="preserve"> gestellt, da etwas Zeit vergeht bis die Nachricht (dass ein neuer Frame angefangen hat) beim Core angekommen ist</w:t>
+      </w:r>
+      <w:r>
+        <w:t xml:space="preserve"> und der </w:t>
       </w:r>
       <w:proofErr w:type="spellStart"/>
       <w:r>
-        <w:t>S</w:t>
-      </w:r>
-      <w:r>
-        <w:t>niffer</w:t>
+        <w:t>Timer</w:t>
       </w:r>
       <w:proofErr w:type="spellEnd"/>
       <w:r>
-        <w:t>) erst ankamen. Also haben wir angefangen zu loggen wann ein Frame beginnt un</w:t>
-      </w:r>
-      <w:r>
-        <w:t>d</w:t>
-      </w:r>
-      <w:r>
-        <w:t xml:space="preserve"> endet.</w:t>
-      </w:r>
-      <w:r>
-        <w:t xml:space="preserve"> Dabei kam heraus, dass manche Frames 1001 MS brauchen und sich dies dann </w:t>
-      </w:r>
-      <w:proofErr w:type="spellStart"/>
-      <w:r>
-        <w:t>akkummuliert</w:t>
-      </w:r>
-      <w:proofErr w:type="spellEnd"/>
-      <w:r>
-        <w:t xml:space="preserve">. Also darf diese Akkumulierung nicht geschehen. </w:t>
-      </w:r>
-    </w:p>
-    <w:p>
-      <w:pPr>
-        <w:ind w:left="360"/>
-      </w:pPr>
-    </w:p>
-    <w:p>
-      <w:pPr>
-        <w:ind w:left="360"/>
-      </w:pPr>
-      <w:r>
-        <w:t xml:space="preserve">Nun haben wir einen </w:t>
-      </w:r>
-      <w:proofErr w:type="spellStart"/>
-      <w:r>
-        <w:t>Timer</w:t>
-      </w:r>
-      <w:proofErr w:type="spellEnd"/>
-      <w:r>
-        <w:t xml:space="preserve"> in der </w:t>
-      </w:r>
-      <w:proofErr w:type="spellStart"/>
-      <w:r>
-        <w:t>UTCClock</w:t>
-      </w:r>
-      <w:proofErr w:type="spellEnd"/>
-      <w:r>
-        <w:t xml:space="preserve"> der nach </w:t>
-      </w:r>
-      <w:r>
-        <w:t>1000</w:t>
-      </w:r>
-      <w:r>
-        <w:t xml:space="preserve"> MS sich selber ein Signal gibt.</w:t>
-      </w:r>
-    </w:p>
-    <w:p>
-      <w:pPr>
-        <w:ind w:left="360"/>
-      </w:pPr>
-      <w:r>
-        <w:t xml:space="preserve">Dieser </w:t>
-      </w:r>
-      <w:proofErr w:type="spellStart"/>
-      <w:r>
-        <w:t>Timer</w:t>
-      </w:r>
-      <w:proofErr w:type="spellEnd"/>
-      <w:r>
-        <w:t xml:space="preserve"> wird </w:t>
-      </w:r>
-      <w:proofErr w:type="gramStart"/>
-      <w:r>
-        <w:t>angepasst</w:t>
-      </w:r>
-      <w:proofErr w:type="gramEnd"/>
-      <w:r>
-        <w:t xml:space="preserve"> wenn der Offset angepasst wurde</w:t>
-      </w:r>
-      <w:r>
-        <w:t xml:space="preserve"> (also dementsprechende ‚Restzeit im aktuellen Frame‘ </w:t>
-      </w:r>
-      <w:r>
-        <w:t>–</w:t>
-      </w:r>
-      <w:r>
-        <w:t xml:space="preserve"> 1</w:t>
-      </w:r>
-      <w:r>
-        <w:t>)</w:t>
-      </w:r>
-      <w:r>
-        <w:t xml:space="preserve">. Der </w:t>
-      </w:r>
-      <w:proofErr w:type="spellStart"/>
-      <w:r>
-        <w:t>Timer</w:t>
-      </w:r>
-      <w:proofErr w:type="spellEnd"/>
-      <w:r>
-        <w:t xml:space="preserve"> wird beim </w:t>
-      </w:r>
-      <w:proofErr w:type="spellStart"/>
-      <w:r>
-        <w:t>starten</w:t>
-      </w:r>
-      <w:proofErr w:type="spellEnd"/>
-      <w:r>
-        <w:t xml:space="preserve"> der Uhr </w:t>
-      </w:r>
-      <w:r>
-        <w:t>erstellt</w:t>
-      </w:r>
-      <w:r>
-        <w:t xml:space="preserve"> und jedes Mal </w:t>
-      </w:r>
-      <w:proofErr w:type="gramStart"/>
-      <w:r>
-        <w:t>resettet</w:t>
-      </w:r>
-      <w:proofErr w:type="gramEnd"/>
-      <w:r>
-        <w:t xml:space="preserve"> </w:t>
-      </w:r>
-      <w:r>
-        <w:t>wenn eine neuer Frame beginnt.</w:t>
-      </w:r>
-    </w:p>
-    <w:p>
-      <w:pPr>
-        <w:ind w:left="360"/>
-      </w:pPr>
-    </w:p>
-    <w:p>
-      <w:pPr>
-        <w:ind w:left="360"/>
-      </w:pPr>
-      <w:r>
-        <w:t xml:space="preserve">Läuft der </w:t>
-      </w:r>
-      <w:proofErr w:type="spellStart"/>
-      <w:r>
-        <w:t>Timer</w:t>
-      </w:r>
-      <w:proofErr w:type="spellEnd"/>
-      <w:r>
-        <w:t xml:space="preserve"> ab, schickt der </w:t>
-      </w:r>
-      <w:proofErr w:type="spellStart"/>
-      <w:r>
-        <w:t>Timer</w:t>
-      </w:r>
-      <w:proofErr w:type="spellEnd"/>
-      <w:r>
-        <w:t xml:space="preserve"> eine bestimmte Nachricht an die </w:t>
-      </w:r>
-      <w:proofErr w:type="spellStart"/>
-      <w:r>
-        <w:t>UTCClock</w:t>
-      </w:r>
-      <w:proofErr w:type="spellEnd"/>
-      <w:r>
-        <w:t xml:space="preserve">, die dann die ein bestimmtes </w:t>
-      </w:r>
-      <w:proofErr w:type="spellStart"/>
-      <w:r>
-        <w:t>atom</w:t>
-      </w:r>
-      <w:proofErr w:type="spellEnd"/>
-      <w:r>
-        <w:t xml:space="preserve">, die aktuelle Uhrzeit und den aktuellen Offset an </w:t>
-      </w:r>
-      <w:proofErr w:type="gramStart"/>
-      <w:r>
-        <w:t>den Core</w:t>
-      </w:r>
-      <w:proofErr w:type="gramEnd"/>
-      <w:r>
-        <w:t xml:space="preserve"> schickt. Für ihn das Zeichen, dass ein neuer Frame</w:t>
-      </w:r>
-      <w:r>
-        <w:t xml:space="preserve"> eben</w:t>
-      </w:r>
-      <w:r>
-        <w:t xml:space="preserve"> </w:t>
-      </w:r>
-      <w:r>
-        <w:t>begonnen hat</w:t>
-      </w:r>
-      <w:r>
-        <w:t xml:space="preserve">. </w:t>
-      </w:r>
-    </w:p>
-    <w:p>
-      <w:pPr>
-        <w:ind w:left="360"/>
-      </w:pPr>
-    </w:p>
-    <w:p>
-      <w:pPr>
-        <w:ind w:left="360"/>
-      </w:pPr>
-      <w:r>
-        <w:t xml:space="preserve">Der </w:t>
-      </w:r>
-      <w:proofErr w:type="spellStart"/>
-      <w:r>
-        <w:t>Timer</w:t>
-      </w:r>
-      <w:proofErr w:type="spellEnd"/>
-      <w:r>
-        <w:t xml:space="preserve"> ist initial auf </w:t>
-      </w:r>
-      <w:r>
-        <w:t>1000 MS</w:t>
-      </w:r>
-      <w:r>
-        <w:t xml:space="preserve"> gestellt, da etwas Zeit vergeht bis die Nachricht (dass ein neuer Frame angefangen hat) beim Core angekommen ist</w:t>
-      </w:r>
-      <w:r>
-        <w:t xml:space="preserve"> und der </w:t>
-      </w:r>
-      <w:proofErr w:type="spellStart"/>
-      <w:r>
-        <w:t>Timer</w:t>
-      </w:r>
-      <w:proofErr w:type="spellEnd"/>
-      <w:r>
         <w:t xml:space="preserve"> selbst manchmal zusätzliche Zeit benötigt</w:t>
       </w:r>
       <w:r>
-        <w:t xml:space="preserve">, könnte es jedoch unter Umständen dazu kommen, </w:t>
-      </w:r>
-      <w:proofErr w:type="gramStart"/>
-      <w:r>
-        <w:t>das</w:t>
-      </w:r>
-      <w:proofErr w:type="gramEnd"/>
-      <w:r>
-        <w:t xml:space="preserve"> die Nachricht im Core 1 MS zu spät ankommt.</w:t>
+        <w:t>, könnte es jedoch unter Umständen dazu kommen, da</w:t>
+      </w:r>
+      <w:r>
+        <w:t>s</w:t>
+      </w:r>
+      <w:bookmarkStart w:id="0" w:name="_GoBack"/>
+      <w:bookmarkEnd w:id="0"/>
+      <w:r>
+        <w:t>s die Nachricht im Core 1 MS zu spät ankommt.</w:t>
       </w:r>
     </w:p>
     <w:p>

</xml_diff>

<commit_message>
more text, new picture for 3.1
</commit_message>
<xml_diff>
--- a/A3/design/Fehleranalyse.docx
+++ b/A3/design/Fehleranalyse.docx
@@ -119,10 +119,12 @@
           <w:szCs w:val="22"/>
           <w:lang w:eastAsia="de-DE"/>
         </w:rPr>
-        <w:t xml:space="preserve">Zudem bitte ich um eine Beschreibung, wie die aufgetretenen Fehler bisher behoben bzw. bearbeitet wurden. Ggf. kann eine aktuelle Architektur (z.B. welche Prozesse laufen nebenläufig) und Sequenzdiagrame/Abläufe (z.B. wie werden die zeitkritischen Abläufe behandelt bzw. wo finden sie statt) Bitte geben Sie das Dokument als </w:t>
-      </w:r>
-      <w:proofErr w:type="spellStart"/>
-      <w:r>
+        <w:t>Zudem bitte ich um eine Beschreibung, wie die aufgetretenen Fehler bisher behoben bzw. bearbeitet wurden. Ggf. kann eine aktuelle Architektur (z.B. welche Prozesse laufen nebenläufig) und Sequenzdiagrame/Abläufe (z.B. wie werden die zeitkritischen Abläufe behandelt bzw. wo finden sie statt) Bitte geben Sie das Dokument als pdf ab.</w:t>
+      </w:r>
+    </w:p>
+    <w:p>
+      <w:pPr>
+        <w:pStyle w:val="Listenabsatz"/>
         <w:rPr>
           <w:rFonts w:ascii="Helvetica" w:eastAsia="Times New Roman" w:hAnsi="Helvetica" w:cs="Times New Roman"/>
           <w:color w:val="333300"/>
@@ -130,10 +132,11 @@
           <w:szCs w:val="22"/>
           <w:lang w:eastAsia="de-DE"/>
         </w:rPr>
-        <w:t>pdf</w:t>
-      </w:r>
-      <w:proofErr w:type="spellEnd"/>
-      <w:r>
+      </w:pPr>
+    </w:p>
+    <w:p>
+      <w:pPr>
+        <w:shd w:val="clear" w:color="auto" w:fill="FFFFFF"/>
         <w:rPr>
           <w:rFonts w:ascii="Helvetica" w:eastAsia="Times New Roman" w:hAnsi="Helvetica" w:cs="Times New Roman"/>
           <w:color w:val="333300"/>
@@ -141,12 +144,8 @@
           <w:szCs w:val="22"/>
           <w:lang w:eastAsia="de-DE"/>
         </w:rPr>
-        <w:t xml:space="preserve"> ab.</w:t>
-      </w:r>
-    </w:p>
-    <w:p>
-      <w:pPr>
-        <w:pStyle w:val="Listenabsatz"/>
+      </w:pPr>
+      <w:r>
         <w:rPr>
           <w:rFonts w:ascii="Helvetica" w:eastAsia="Times New Roman" w:hAnsi="Helvetica" w:cs="Times New Roman"/>
           <w:color w:val="333300"/>
@@ -154,40 +153,7 @@
           <w:szCs w:val="22"/>
           <w:lang w:eastAsia="de-DE"/>
         </w:rPr>
-      </w:pPr>
-    </w:p>
-    <w:p>
-      <w:pPr>
-        <w:shd w:val="clear" w:color="auto" w:fill="FFFFFF"/>
-        <w:rPr>
-          <w:rFonts w:ascii="Helvetica" w:eastAsia="Times New Roman" w:hAnsi="Helvetica" w:cs="Times New Roman"/>
-          <w:color w:val="333300"/>
-          <w:sz w:val="22"/>
-          <w:szCs w:val="22"/>
-          <w:lang w:eastAsia="de-DE"/>
-        </w:rPr>
-      </w:pPr>
-      <w:proofErr w:type="spellStart"/>
-      <w:r>
-        <w:rPr>
-          <w:rFonts w:ascii="Helvetica" w:eastAsia="Times New Roman" w:hAnsi="Helvetica" w:cs="Times New Roman"/>
-          <w:color w:val="333300"/>
-          <w:sz w:val="22"/>
-          <w:szCs w:val="22"/>
-          <w:lang w:eastAsia="de-DE"/>
-        </w:rPr>
-        <w:t>Done</w:t>
-      </w:r>
-      <w:proofErr w:type="spellEnd"/>
-      <w:r>
-        <w:rPr>
-          <w:rFonts w:ascii="Helvetica" w:eastAsia="Times New Roman" w:hAnsi="Helvetica" w:cs="Times New Roman"/>
-          <w:color w:val="333300"/>
-          <w:sz w:val="22"/>
-          <w:szCs w:val="22"/>
-          <w:lang w:eastAsia="de-DE"/>
-        </w:rPr>
-        <w:t xml:space="preserve"> in erster Version:</w:t>
+        <w:t>Done in erster Version:</w:t>
       </w:r>
     </w:p>
     <w:p>
@@ -565,15 +531,7 @@
         </w:numPr>
       </w:pPr>
       <w:r>
-        <w:t xml:space="preserve">Wieso </w:t>
-      </w:r>
-      <w:proofErr w:type="spellStart"/>
-      <w:r>
-        <w:t>fiehlen</w:t>
-      </w:r>
-      <w:proofErr w:type="spellEnd"/>
-      <w:r>
-        <w:t xml:space="preserve"> die Fehler nicht auf?</w:t>
+        <w:t>Wieso fiehlen die Fehler nicht auf?</w:t>
       </w:r>
     </w:p>
     <w:p>
@@ -596,6 +554,18 @@
     </w:p>
     <w:p>
       <w:pPr>
+        <w:pStyle w:val="Listenabsatz"/>
+        <w:numPr>
+          <w:ilvl w:val="0"/>
+          <w:numId w:val="1"/>
+        </w:numPr>
+      </w:pPr>
+      <w:r>
+        <w:t>Quellen</w:t>
+      </w:r>
+    </w:p>
+    <w:p>
+      <w:pPr>
         <w:rPr>
           <w:sz w:val="40"/>
           <w:szCs w:val="40"/>
@@ -642,7 +612,6 @@
         <w:t>Die Vergabe der Sende-Slots wird bei jeder Station lokal individuell bestimmt, indem man Nachrichten aus dem Kanal auswertet. Zudem werden die Nachrichten von Typ A Stationen verwendet, um die Uhren der eigenen Station zu synchronisieren.</w:t>
       </w:r>
     </w:p>
-    <w:p/>
     <w:p>
       <w:pPr>
         <w:rPr>
@@ -732,15 +701,7 @@
         <w:ind w:left="360"/>
       </w:pPr>
       <w:r>
-        <w:t xml:space="preserve">Hier hat also die </w:t>
-      </w:r>
-      <w:proofErr w:type="spellStart"/>
-      <w:r>
-        <w:t>Slotreservierung</w:t>
-      </w:r>
-      <w:proofErr w:type="spellEnd"/>
-      <w:r>
-        <w:t xml:space="preserve"> nicht funktioniert wie sie sollte.</w:t>
+        <w:t>Hier hat also die Slotreservierung nicht funktioniert wie sie sollte.</w:t>
       </w:r>
     </w:p>
     <w:p>
@@ -823,6 +784,14 @@
         </w:rPr>
         <w:t>Abb. 1</w:t>
       </w:r>
+      <w:r>
+        <w:rPr>
+          <w:i/>
+          <w:sz w:val="20"/>
+          <w:szCs w:val="20"/>
+        </w:rPr>
+        <w:t>, Visualisierung von Fehler 1</w:t>
+      </w:r>
     </w:p>
     <w:p>
       <w:pPr>
@@ -917,6 +886,14 @@
         </w:rPr>
         <w:t>Abb. 2</w:t>
       </w:r>
+      <w:r>
+        <w:rPr>
+          <w:i/>
+          <w:sz w:val="20"/>
+          <w:szCs w:val="20"/>
+        </w:rPr>
+        <w:t>, Visualisierung von Fehler 2</w:t>
+      </w:r>
     </w:p>
     <w:p/>
     <w:p>
@@ -971,9 +948,9 @@
         </w:rPr>
         <w:drawing>
           <wp:inline distT="0" distB="0" distL="0" distR="0" wp14:anchorId="3554AB27" wp14:editId="0C36CD90">
-            <wp:extent cx="5756910" cy="848360"/>
-            <wp:effectExtent l="0" t="0" r="0" b="8890"/>
-            <wp:docPr id="3" name="Grafik 3" descr="C:\Users\Michael\Dropbox\studium\Semester8\VSP\TalDerTraenen\A3\design\Fehler 3.1.PNG"/>
+            <wp:extent cx="5756910" cy="2905127"/>
+            <wp:effectExtent l="0" t="0" r="0" b="9525"/>
+            <wp:docPr id="3" name="Grafik 3"/>
             <wp:cNvGraphicFramePr>
               <a:graphicFrameLocks xmlns:a="http://schemas.openxmlformats.org/drawingml/2006/main" noChangeAspect="1"/>
             </wp:cNvGraphicFramePr>
@@ -987,14 +964,13 @@
                     </pic:cNvPicPr>
                   </pic:nvPicPr>
                   <pic:blipFill>
-                    <a:blip r:embed="rId7">
+                    <a:blip r:embed="rId7" cstate="print">
                       <a:extLst>
                         <a:ext uri="{28A0092B-C50C-407E-A947-70E740481C1C}">
                           <a14:useLocalDpi xmlns:a14="http://schemas.microsoft.com/office/drawing/2010/main" val="0"/>
                         </a:ext>
                       </a:extLst>
                     </a:blip>
-                    <a:srcRect/>
                     <a:stretch>
                       <a:fillRect/>
                     </a:stretch>
@@ -1002,7 +978,7 @@
                   <pic:spPr bwMode="auto">
                     <a:xfrm>
                       <a:off x="0" y="0"/>
-                      <a:ext cx="5756910" cy="848360"/>
+                      <a:ext cx="5766103" cy="2909766"/>
                     </a:xfrm>
                     <a:prstGeom prst="rect">
                       <a:avLst/>
@@ -1034,7 +1010,7 @@
           <w:sz w:val="20"/>
           <w:szCs w:val="20"/>
         </w:rPr>
-        <w:t>Abb. 2</w:t>
+        <w:t>Abb. 3, Visualisierung von Fehler 3</w:t>
       </w:r>
     </w:p>
     <w:p/>
@@ -1062,43 +1038,205 @@
           <w:sz w:val="40"/>
           <w:szCs w:val="40"/>
         </w:rPr>
-        <w:t xml:space="preserve">und </w:t>
-      </w:r>
-      <w:proofErr w:type="spellStart"/>
-      <w:r>
-        <w:rPr>
-          <w:sz w:val="40"/>
-          <w:szCs w:val="40"/>
-        </w:rPr>
-        <w:t>Wie</w:t>
-      </w:r>
-      <w:proofErr w:type="spellEnd"/>
-      <w:r>
-        <w:rPr>
-          <w:sz w:val="40"/>
-          <w:szCs w:val="40"/>
-        </w:rPr>
+        <w:t>entstanden die Fehler?</w:t>
+      </w:r>
+    </w:p>
+    <w:p>
+      <w:pPr>
+        <w:rPr>
+          <w:sz w:val="40"/>
+          <w:szCs w:val="40"/>
+        </w:rPr>
+      </w:pPr>
+    </w:p>
+    <w:p>
+      <w:pPr>
+        <w:ind w:left="360"/>
+      </w:pPr>
+      <w:r>
+        <w:t xml:space="preserve">Der Entwurf ist noch richtig. </w:t>
+      </w:r>
+    </w:p>
+    <w:p>
+      <w:pPr>
+        <w:ind w:left="720"/>
+      </w:pPr>
+      <w:r>
+        <w:t xml:space="preserve">(Fehler 1 &amp; 2) In der Sendephase wird erst kurz vor Senden der Nachricht der Slot für den nächsten Frame vom SlotFinder angefordert. So ist garantiert, dass alle bisher empfangenen Nachrichten (und deren reservierten Slots) berücksichtigt wurden. </w:t>
+      </w:r>
+    </w:p>
+    <w:p>
+      <w:pPr>
+        <w:ind w:left="720"/>
+      </w:pPr>
+    </w:p>
+    <w:p>
+      <w:pPr>
+        <w:ind w:left="720"/>
+      </w:pPr>
+      <w:r>
+        <w:t xml:space="preserve">(Fehler 3) Auch hier passt es im Entwurf noch. </w:t>
+      </w:r>
+    </w:p>
+    <w:p>
+      <w:pPr>
+        <w:ind w:left="720"/>
+      </w:pPr>
+      <w:r>
+        <w:t>Die Frames sind exakt 1000 MS, die Slots genau 40 MS lang. Es sollt</w:t>
+      </w:r>
+      <w:r>
+        <w:t>e</w:t>
+      </w:r>
+      <w:r>
+        <w:t xml:space="preserve"> nicht gesendet </w:t>
+      </w:r>
+      <w:r>
+        <w:t>werden,</w:t>
+      </w:r>
+      <w:r>
+        <w:t xml:space="preserve"> wenn die Mitte des Sendeslots verpasst wird.</w:t>
+      </w:r>
+    </w:p>
+    <w:p>
+      <w:pPr>
+        <w:ind w:left="360"/>
+      </w:pPr>
+    </w:p>
+    <w:p>
+      <w:pPr>
+        <w:ind w:left="360"/>
+      </w:pPr>
+      <w:r>
+        <w:t>Die Implementation war nicht fehlerfrei.</w:t>
+      </w:r>
+    </w:p>
+    <w:p>
+      <w:pPr>
+        <w:ind w:left="720"/>
+      </w:pPr>
+      <w:r>
+        <w:t xml:space="preserve">(Fehler 1) </w:t>
+      </w:r>
+    </w:p>
+    <w:p>
+      <w:pPr>
+        <w:ind w:left="720"/>
+      </w:pPr>
+      <w:r>
+        <w:t>Es fiel auf, dass es immer der Fall war, dass es bei Stationen war die direkt auf einander folgten. Zum Beispiel (Abb. 1) sendete Station 07 in Slot 9, dass diese im nächsten Frame Slot 10 reserviert. Station 06 in Slot 10, wollte auch die 10. Alle anderen Stationen wurden richtig berücksichtigt.</w:t>
+      </w:r>
+    </w:p>
+    <w:p>
+      <w:pPr>
+        <w:ind w:left="720"/>
+      </w:pPr>
+      <w:r>
+        <w:t>So lag es nahe, dass die Nachricht von Station 07 in Station 06 ggf. nicht berücksichtigt wurde, wenn es darum ging einen eigenen Slot im nächsten Frame zu reservieren.</w:t>
+      </w:r>
+    </w:p>
+    <w:p>
+      <w:pPr>
+        <w:ind w:left="720"/>
+      </w:pPr>
+    </w:p>
+    <w:p>
+      <w:pPr>
+        <w:ind w:left="720"/>
+      </w:pPr>
+      <w:r>
+        <w:t xml:space="preserve">(Fehler 2) </w:t>
+      </w:r>
+    </w:p>
+    <w:p>
+      <w:pPr>
+        <w:ind w:left="720"/>
+      </w:pPr>
+      <w:r>
+        <w:t xml:space="preserve">Bei Testläufen hatten wir uns ausgeben lassen welcher Slot nun schon reserviert ist und welche noch nicht reserviert wurden. Dabei viel auf, dass obwohl die 24 schon reserviert war sie dennoch noch in der Liste der nicht reservierten enthalten war. Beim genauerem </w:t>
+      </w:r>
+      <w:r>
+        <w:t>Hinsehen</w:t>
+      </w:r>
+      <w:r>
+        <w:t xml:space="preserve"> konnten wir </w:t>
+      </w:r>
+      <w:r>
+        <w:t>feststellen</w:t>
+      </w:r>
+      <w:r>
+        <w:t xml:space="preserve"> wie sich zu </w:t>
+      </w:r>
+      <w:r>
+        <w:t>Beginn</w:t>
+      </w:r>
+      <w:r>
+        <w:t xml:space="preserve"> eines neuen Frames</w:t>
+      </w:r>
+      <w:r>
+        <w:t xml:space="preserve"> stets </w:t>
+      </w:r>
+      <w:r>
+        <w:t>zwei Mal</w:t>
+      </w:r>
+      <w:r>
+        <w:t xml:space="preserve"> die Zahl </w:t>
+      </w:r>
+      <w:r>
+        <w:t xml:space="preserve">24 in der Liste der nicht reservierten Slots </w:t>
+      </w:r>
+      <w:r>
+        <w:t>befand</w:t>
+      </w:r>
+      <w:r>
+        <w:t>.</w:t>
+      </w:r>
+    </w:p>
+    <w:p>
+      <w:pPr>
+        <w:ind w:left="720"/>
+      </w:pPr>
+      <w:r>
+        <w:t>Da bei Framebeginn die</w:t>
+      </w:r>
+      <w:r>
         <w:t xml:space="preserve"> </w:t>
       </w:r>
       <w:r>
-        <w:rPr>
-          <w:sz w:val="40"/>
-          <w:szCs w:val="40"/>
-        </w:rPr>
-        <w:t>entstanden die Fehler?</w:t>
-      </w:r>
-    </w:p>
-    <w:p>
-      <w:pPr>
-        <w:ind w:left="360"/>
-      </w:pPr>
-    </w:p>
-    <w:p>
-      <w:pPr>
-        <w:ind w:left="360"/>
-      </w:pPr>
-      <w:r>
-        <w:t xml:space="preserve">Der Entwurf ist noch richtig. </w:t>
+        <w:t xml:space="preserve">nicht </w:t>
+      </w:r>
+      <w:r>
+        <w:t>reservierte</w:t>
+      </w:r>
+      <w:r>
+        <w:t xml:space="preserve"> Liste</w:t>
+      </w:r>
+      <w:r>
+        <w:t xml:space="preserve"> </w:t>
+      </w:r>
+      <w:r>
+        <w:t>initial</w:t>
+      </w:r>
+      <w:r>
+        <w:t xml:space="preserve"> mit der</w:t>
+      </w:r>
+      <w:r>
+        <w:t xml:space="preserve"> Konstante</w:t>
+      </w:r>
+      <w:r>
+        <w:t>n</w:t>
+      </w:r>
+      <w:r>
+        <w:t xml:space="preserve"> Liste in SlotFinder </w:t>
+      </w:r>
+      <w:r>
+        <w:t>besetzt wurde</w:t>
+      </w:r>
+      <w:r>
+        <w:t xml:space="preserve">, musste also in der Konstante schon </w:t>
+      </w:r>
+      <w:r>
+        <w:t>etwas falsch sein.</w:t>
       </w:r>
     </w:p>
     <w:p>
@@ -1106,28 +1244,111 @@
         <w:ind w:left="720"/>
       </w:pPr>
       <w:r>
-        <w:t xml:space="preserve">(Fehler 1 &amp; 2) </w:t>
-      </w:r>
-      <w:r>
-        <w:t>In der Sendephas</w:t>
-      </w:r>
-      <w:r>
-        <w:t xml:space="preserve">e wird erst kurz vor Senden der Nachricht der Slot für den nächsten Frame vom </w:t>
-      </w:r>
-      <w:proofErr w:type="spellStart"/>
-      <w:r>
-        <w:t>SlotFinder</w:t>
-      </w:r>
-      <w:proofErr w:type="spellEnd"/>
-      <w:r>
-        <w:t xml:space="preserve"> angefordert. </w:t>
-      </w:r>
-      <w:r>
-        <w:t>So ist garantiert, dass alle bisher empfangenen Nachrichten (und deren reservierten Slots) berücksichtigt wurden.</w:t>
+        <w:t>Zusehen in Abb. 2, obwohl die 24 schon im weit entfernten Slot 14 reserviert wurde (von Station 06) wird sie dennoch noch einmal in Slot 20 (von Station 04) reserviert.</w:t>
+      </w:r>
+    </w:p>
+    <w:p>
+      <w:pPr>
+        <w:ind w:left="720"/>
+      </w:pPr>
+      <w:r>
+        <w:t>Die große zeitliche Entfernung wird hi</w:t>
+      </w:r>
+      <w:r>
+        <w:t xml:space="preserve">er hervorgehoben, um </w:t>
+      </w:r>
+      <w:r>
+        <w:t xml:space="preserve">klar zu machen, dass Fehler 2 </w:t>
+      </w:r>
+      <w:r>
+        <w:t xml:space="preserve">kein Aspekt von Fehler 1 </w:t>
+      </w:r>
+      <w:r>
+        <w:t>ist,</w:t>
+      </w:r>
+      <w:r>
+        <w:t xml:space="preserve"> sondern</w:t>
+      </w:r>
+      <w:r>
+        <w:t xml:space="preserve"> ein selbstständiger Fehler mit </w:t>
+      </w:r>
+      <w:r>
+        <w:t>eigener Fehleru</w:t>
+      </w:r>
+      <w:r>
+        <w:t>rsache</w:t>
+      </w:r>
+      <w:r>
+        <w:t xml:space="preserve"> und -w</w:t>
+      </w:r>
+      <w:r>
+        <w:t>irkung.</w:t>
+      </w:r>
+    </w:p>
+    <w:p>
+      <w:pPr>
+        <w:ind w:left="720"/>
+      </w:pPr>
+    </w:p>
+    <w:p>
+      <w:pPr>
+        <w:ind w:left="720"/>
+      </w:pPr>
+      <w:r>
+        <w:t xml:space="preserve">(Fehler 3) </w:t>
+      </w:r>
+    </w:p>
+    <w:p>
+      <w:pPr>
+        <w:ind w:left="720"/>
+      </w:pPr>
+      <w:r>
+        <w:t xml:space="preserve">Wie man in Abb. 3 sieht, führt diese Zeitverschiebung zu erheblichen Problemen. </w:t>
+      </w:r>
+    </w:p>
+    <w:p>
+      <w:pPr>
+        <w:ind w:left="720"/>
+      </w:pPr>
+      <w:r>
+        <w:t xml:space="preserve">Zunächst reserviert Station </w:t>
+      </w:r>
+      <w:r>
+        <w:t>04 Slot 24</w:t>
+      </w:r>
+      <w:r>
+        <w:t xml:space="preserve"> für den nächsten </w:t>
+      </w:r>
+      <w:r>
+        <w:t>Frame</w:t>
+      </w:r>
+      <w:r>
+        <w:t xml:space="preserve"> (Zeile 38). Im nächsten Frame sendet die Station jedoch im nächsten Frame in Slot 25 (Zeile 58). Es war Glück, dass es hier noch nicht zu eine</w:t>
+      </w:r>
+      <w:r>
+        <w:t>r</w:t>
+      </w:r>
+      <w:r>
+        <w:t xml:space="preserve"> Kollision </w:t>
+      </w:r>
+      <w:r>
+        <w:t>kam</w:t>
+      </w:r>
+      <w:r>
+        <w:t>.</w:t>
+      </w:r>
+      <w:r>
+        <w:t xml:space="preserve"> Im selben Zug reserviert sie Slot 3, was eine korrekte (und die letzte mögliche) Wahl ist.</w:t>
       </w:r>
       <w:r>
         <w:t xml:space="preserve"> </w:t>
       </w:r>
+      <w:r>
+        <w:t xml:space="preserve">Sende dann jedoch wiederum in Slot 4. </w:t>
+      </w:r>
+      <w:r>
+        <w:t>Also war hier etwas falsch mit der Überprüfung der Sendezeit oder der internen Uhr.</w:t>
+      </w:r>
     </w:p>
     <w:p>
       <w:pPr>
@@ -1139,7 +1360,28 @@
         <w:ind w:left="720"/>
       </w:pPr>
       <w:r>
-        <w:t xml:space="preserve">(Fehler 3) Auch hier passt es im Entwurf noch. </w:t>
+        <w:t xml:space="preserve">In den Stations spezifischen Logs viel uns nicht auf, dass die Station an sich falsch sendet. Die Sendezeit wurde richtig errechnet. Und es wurde auch richtig geprüft ob die Sendezeit eingehalten wird oder nicht. Deswegen haben wir untersucht auf welcher Basis diese Sendezeit errechnet wird und stellten fest, dass die Frame </w:t>
+      </w:r>
+      <w:r>
+        <w:lastRenderedPageBreak/>
+        <w:t>beginne immer später wurden. So als bräuchten die Frames eben nicht exakt 1000 MS sondern länger.</w:t>
+      </w:r>
+      <w:r>
+        <w:t xml:space="preserve"> Und diese Zeit jenseits der 1000 MS akkumulierte sich und verschob den</w:t>
+      </w:r>
+      <w:r>
+        <w:t xml:space="preserve"> nächsten</w:t>
+      </w:r>
+      <w:r>
+        <w:t xml:space="preserve"> Framebeginn immer </w:t>
+      </w:r>
+      <w:r>
+        <w:t>wieder ein klein wenig</w:t>
+      </w:r>
+      <w:bookmarkStart w:id="0" w:name="_GoBack"/>
+      <w:bookmarkEnd w:id="0"/>
+      <w:r>
+        <w:t xml:space="preserve"> nach hinten.</w:t>
       </w:r>
     </w:p>
     <w:p>
@@ -1147,239 +1389,18 @@
         <w:ind w:left="720"/>
       </w:pPr>
       <w:r>
-        <w:t xml:space="preserve">Die Frames sind exakt 1000 MS, die Slots genau 40 MS lang. </w:t>
-      </w:r>
-      <w:r>
-        <w:t xml:space="preserve">Es sollt nicht gesendet </w:t>
-      </w:r>
-      <w:proofErr w:type="gramStart"/>
-      <w:r>
-        <w:t>werden</w:t>
-      </w:r>
-      <w:proofErr w:type="gramEnd"/>
-      <w:r>
-        <w:t xml:space="preserve"> wenn die Slot Mitte</w:t>
-      </w:r>
-      <w:r>
-        <w:t xml:space="preserve"> des Sendeslots</w:t>
-      </w:r>
-      <w:r>
-        <w:t xml:space="preserve"> verpasst wird.</w:t>
-      </w:r>
-    </w:p>
-    <w:p>
-      <w:pPr>
-        <w:ind w:left="360"/>
-      </w:pPr>
-    </w:p>
-    <w:p>
-      <w:pPr>
-        <w:ind w:left="360"/>
-      </w:pPr>
-      <w:r>
-        <w:t>Die Implementation war nicht fehlerfrei.</w:t>
+        <w:t>Den Fehler vermuteten wir deshalb in der core.erl Datei im frame_loop. Und wie die Frames aufeinander aufbauen.</w:t>
       </w:r>
     </w:p>
     <w:p>
       <w:pPr>
         <w:ind w:left="720"/>
       </w:pPr>
-      <w:r>
-        <w:lastRenderedPageBreak/>
-        <w:t xml:space="preserve">(Fehler 1) </w:t>
-      </w:r>
-      <w:r>
-        <w:t>Bei der I</w:t>
-      </w:r>
-      <w:r>
-        <w:t xml:space="preserve">mplementation allerdings wurde ein logischer </w:t>
-      </w:r>
-      <w:r>
-        <w:t>Fehler begangen.</w:t>
-      </w:r>
     </w:p>
     <w:p>
       <w:pPr>
         <w:ind w:left="720"/>
       </w:pPr>
-      <w:r>
-        <w:t>Hier wurde schon lange vor dem Senden (ca. 20-30 MS) ein Slot für den nächsten Frame angefordert. Also eine Abweichung vom Entwurf die so hätte nicht passieren dürfen und die zu Problemen führte.</w:t>
-      </w:r>
-      <w:r>
-        <w:t xml:space="preserve"> </w:t>
-      </w:r>
-    </w:p>
-    <w:p>
-      <w:pPr>
-        <w:ind w:left="720"/>
-      </w:pPr>
-    </w:p>
-    <w:p>
-      <w:pPr>
-        <w:ind w:left="720"/>
-      </w:pPr>
-      <w:r>
-        <w:t xml:space="preserve">(Fehler 2) </w:t>
-      </w:r>
-      <w:r>
-        <w:t xml:space="preserve">Jedoch war dies nicht der einzige </w:t>
-      </w:r>
-      <w:r>
-        <w:t xml:space="preserve">logische </w:t>
-      </w:r>
-      <w:r>
-        <w:t>Fehler.</w:t>
-      </w:r>
-    </w:p>
-    <w:p>
-      <w:pPr>
-        <w:ind w:left="720"/>
-      </w:pPr>
-      <w:r>
-        <w:t xml:space="preserve">Im </w:t>
-      </w:r>
-      <w:proofErr w:type="spellStart"/>
-      <w:r>
-        <w:t>SlotFinder</w:t>
-      </w:r>
-      <w:proofErr w:type="spellEnd"/>
-      <w:r>
-        <w:t xml:space="preserve"> gibt es eine Liste (als Konstante) mit allen möglichen Slots.</w:t>
-      </w:r>
-    </w:p>
-    <w:p>
-      <w:pPr>
-        <w:ind w:left="720"/>
-      </w:pPr>
-      <w:r>
-        <w:t>Diese Liste sollte die Zahlen 1 bis einschließlich 25 je einmal halten.</w:t>
-      </w:r>
-    </w:p>
-    <w:p>
-      <w:pPr>
-        <w:ind w:left="720"/>
-      </w:pPr>
-      <w:r>
-        <w:t>Jedoch kam die 24 zwei Mal vor.</w:t>
-      </w:r>
-    </w:p>
-    <w:p>
-      <w:pPr>
-        <w:ind w:left="720"/>
-      </w:pPr>
-    </w:p>
-    <w:p>
-      <w:pPr>
-        <w:ind w:left="720"/>
-      </w:pPr>
-      <w:r>
-        <w:t>(Fehler 3) Auch hier war die Implementation der Fehler.</w:t>
-      </w:r>
-      <w:r>
-        <w:t xml:space="preserve"> Dieses Mal technischer Natur, da „</w:t>
-      </w:r>
-      <w:proofErr w:type="spellStart"/>
-      <w:r>
-        <w:t>timer</w:t>
-      </w:r>
-      <w:proofErr w:type="spellEnd"/>
-      <w:r>
-        <w:t>“ in Erlang nie 100% exakt arbeitet und nur eine Mindestwartezeit statt die Gesamtwartezeit garantiert.</w:t>
-      </w:r>
-    </w:p>
-    <w:p>
-      <w:pPr>
-        <w:ind w:left="720"/>
-      </w:pPr>
-      <w:r>
-        <w:t>U</w:t>
-      </w:r>
-      <w:r>
-        <w:t xml:space="preserve">nser Programm hatte als Kernstück </w:t>
-      </w:r>
-      <w:proofErr w:type="spellStart"/>
-      <w:r>
-        <w:t>core.erl</w:t>
-      </w:r>
-      <w:proofErr w:type="spellEnd"/>
-      <w:r>
-        <w:t xml:space="preserve">. Dieses Modul besitzt die </w:t>
-      </w:r>
-      <w:proofErr w:type="spellStart"/>
-      <w:r>
-        <w:t>frame_loop</w:t>
-      </w:r>
-      <w:proofErr w:type="spellEnd"/>
-      <w:r>
-        <w:t xml:space="preserve"> Funktion. Diese </w:t>
-      </w:r>
-      <w:r>
-        <w:t xml:space="preserve">repräsentiert einen Frame und </w:t>
-      </w:r>
-      <w:r>
-        <w:t xml:space="preserve">sollte exakt 1000 MS lang sein. </w:t>
-      </w:r>
-    </w:p>
-    <w:p>
-      <w:pPr>
-        <w:ind w:left="720"/>
-      </w:pPr>
-      <w:r>
-        <w:t>Ab und zu war sie jedoch 999 MS bzw. 1001 MS lang.</w:t>
-      </w:r>
-    </w:p>
-    <w:p>
-      <w:pPr>
-        <w:ind w:left="720"/>
-      </w:pPr>
-      <w:r>
-        <w:t xml:space="preserve">Dies führte dazu das nach einiger Zeit es sich nicht </w:t>
-      </w:r>
-      <w:r>
-        <w:t>ausgeglichen</w:t>
-      </w:r>
-      <w:r>
-        <w:t xml:space="preserve"> hat, sondern die Länge von 1001 MS wohl öfter </w:t>
-      </w:r>
-      <w:proofErr w:type="gramStart"/>
-      <w:r>
-        <w:t>vor kam</w:t>
-      </w:r>
-      <w:proofErr w:type="gramEnd"/>
-      <w:r>
-        <w:t xml:space="preserve"> als 999 MS. Weshalb der Frame für eine Station immer später begann</w:t>
-      </w:r>
-      <w:r>
-        <w:t xml:space="preserve"> (Weil die Loop sequentiell ausgeführt wurden, also aufeinander aufbauten).</w:t>
-      </w:r>
-      <w:r>
-        <w:t xml:space="preserve"> We</w:t>
-      </w:r>
-      <w:r>
-        <w:t xml:space="preserve">shalb </w:t>
-      </w:r>
-      <w:r>
-        <w:t>die Station</w:t>
-      </w:r>
-      <w:r>
-        <w:t xml:space="preserve"> dachte sie sende in Slot 2, war global jedoch gesehen schon in Slot 3.</w:t>
-      </w:r>
-    </w:p>
-    <w:p/>
-    <w:p>
-      <w:pPr>
-        <w:rPr>
-          <w:sz w:val="40"/>
-          <w:szCs w:val="40"/>
-        </w:rPr>
-      </w:pPr>
-      <w:r>
-        <w:rPr>
-          <w:sz w:val="40"/>
-          <w:szCs w:val="40"/>
-        </w:rPr>
-        <w:br w:type="page"/>
-      </w:r>
     </w:p>
     <w:p>
       <w:pPr>
@@ -1398,329 +1419,126 @@
           <w:sz w:val="40"/>
           <w:szCs w:val="40"/>
         </w:rPr>
-        <w:lastRenderedPageBreak/>
-        <w:t xml:space="preserve">Wieso </w:t>
-      </w:r>
-      <w:r>
-        <w:rPr>
-          <w:sz w:val="40"/>
-          <w:szCs w:val="40"/>
-        </w:rPr>
-        <w:t>fielen</w:t>
-      </w:r>
-      <w:r>
-        <w:rPr>
-          <w:sz w:val="40"/>
-          <w:szCs w:val="40"/>
-        </w:rPr>
-        <w:t xml:space="preserve"> die Fehler nicht auf?</w:t>
+        <w:t xml:space="preserve"> Wie </w:t>
+      </w:r>
+      <w:r>
+        <w:rPr>
+          <w:sz w:val="40"/>
+          <w:szCs w:val="40"/>
+        </w:rPr>
+        <w:t>entstanden die Fehler?</w:t>
       </w:r>
     </w:p>
     <w:p/>
     <w:p>
-      <w:pPr>
-        <w:ind w:left="360"/>
-      </w:pPr>
-      <w:r>
-        <w:t xml:space="preserve">(Fehler 1 &amp; 2) </w:t>
-      </w:r>
-    </w:p>
-    <w:p>
-      <w:pPr>
-        <w:ind w:left="360"/>
-      </w:pPr>
-      <w:r>
-        <w:t xml:space="preserve">Zwischen Abgabe und Nachreichung wurde ein Problem gefixt. </w:t>
-      </w:r>
-    </w:p>
-    <w:p>
-      <w:pPr>
-        <w:ind w:left="360"/>
-      </w:pPr>
-      <w:r>
-        <w:t xml:space="preserve">Und zwar bekommt der </w:t>
-      </w:r>
-      <w:proofErr w:type="spellStart"/>
-      <w:r>
-        <w:t>SlotFinder</w:t>
-      </w:r>
-      <w:proofErr w:type="spellEnd"/>
-      <w:r>
-        <w:t xml:space="preserve"> ja die kollisionsfreien empfangenen Nachrichten und wertet diese aus. </w:t>
-      </w:r>
-      <w:r>
-        <w:t>Hierbei wird aus der Liste der möglichen Slots (</w:t>
-      </w:r>
-      <w:r>
-        <w:t>nicht reservierten</w:t>
-      </w:r>
-      <w:r>
-        <w:t>) die Slots aus den Nachrichten (reservierte) gelöscht.</w:t>
-      </w:r>
-      <w:r>
-        <w:t xml:space="preserve"> Mit der übrig bleibenden Liste (nicht reservierter) wird dann bei Slot Anforderung </w:t>
-      </w:r>
-      <w:r>
-        <w:t>per Zufall ein Slot ausgewählt.</w:t>
-      </w:r>
-    </w:p>
-    <w:p>
-      <w:pPr>
-        <w:ind w:left="360"/>
-      </w:pPr>
-    </w:p>
-    <w:p>
-      <w:pPr>
-        <w:ind w:left="360"/>
-      </w:pPr>
-      <w:r>
-        <w:t>Das Problem war, dass wir hier zunächst nicht die neue Liste (nicht reservierter) übergeben haben, sondern ausversehen noch die alte (mit allen generell möglichen).</w:t>
-      </w:r>
-    </w:p>
-    <w:p>
-      <w:pPr>
-        <w:ind w:left="360"/>
-      </w:pPr>
-      <w:r>
-        <w:t>Deswegen wurden hier die einkommenden Nac</w:t>
-      </w:r>
-      <w:r>
-        <w:t xml:space="preserve">hrichten nicht </w:t>
-      </w:r>
-      <w:r>
-        <w:t xml:space="preserve">vollends </w:t>
-      </w:r>
-      <w:r>
-        <w:t xml:space="preserve">verwertet. </w:t>
-      </w:r>
-    </w:p>
-    <w:p>
-      <w:pPr>
-        <w:ind w:left="360"/>
-      </w:pPr>
-      <w:r>
-        <w:t>Diesen</w:t>
-      </w:r>
-      <w:r>
-        <w:t xml:space="preserve"> Fehler haben wir bemerkt. Und dementsprechend die richtige Liste übergeben.</w:t>
-      </w:r>
-      <w:r>
-        <w:t xml:space="preserve"> </w:t>
-      </w:r>
-      <w:r>
-        <w:t>Damit dachten wir wäre das Problem der fehleranfälligen Slot Findung gelöst.</w:t>
-      </w:r>
-      <w:r>
-        <w:t xml:space="preserve"> Und sendeten die Nachreichung ab.</w:t>
-      </w:r>
-      <w:r>
-        <w:t xml:space="preserve"> </w:t>
-      </w:r>
-    </w:p>
-    <w:p>
-      <w:pPr>
-        <w:ind w:left="360"/>
-      </w:pPr>
-    </w:p>
-    <w:p>
-      <w:pPr>
-        <w:ind w:left="360"/>
-      </w:pPr>
-      <w:r>
-        <w:t xml:space="preserve">Wir hätten vor dem Absenden noch einen Lauf machen sollen, dann wären uns Fehler 1 &amp; 2 noch aufgefallen. Jedoch hatten wir Samstagnachmittag bis </w:t>
-      </w:r>
-      <w:r>
-        <w:t>abends</w:t>
-      </w:r>
-      <w:r>
-        <w:t xml:space="preserve"> kein Zugriff auf </w:t>
-      </w:r>
-      <w:r>
-        <w:t>einem Linux</w:t>
-      </w:r>
-      <w:r>
-        <w:t xml:space="preserve"> Rechner.</w:t>
-      </w:r>
-      <w:r>
-        <w:t xml:space="preserve"> Wesh</w:t>
-      </w:r>
-      <w:r>
-        <w:t>alb wir es nicht testen konnten.</w:t>
-      </w:r>
-      <w:r>
-        <w:t xml:space="preserve"> </w:t>
+      <w:r>
+        <w:t xml:space="preserve">(Fehler 1) </w:t>
+      </w:r>
+    </w:p>
+    <w:p>
+      <w:r>
+        <w:t>Der Fehler lag dann im Detail daran, dass der Slot zu früh angefordert wurde. Zu dem Zeitpunkt der Slot Anforderung sendete eine andere Station (im Slot davor) zeitgleich die Nachricht, die dann eben nicht berücksichtigt wurde. Bis diese nämlich voll ausgewertet wurde hat die eigene Station längst einen Slot ausgewählt (der mit ein wenig Pech der ist den die Station davor gerade reserviert hatte).</w:t>
+      </w:r>
+    </w:p>
+    <w:p>
+      <w:r>
+        <w:t xml:space="preserve">Es handelt sich um </w:t>
+      </w:r>
+      <w:r>
+        <w:rPr>
+          <w:highlight w:val="yellow"/>
+        </w:rPr>
+        <w:t>einen logischen Fehler</w:t>
+      </w:r>
+      <w:r>
+        <w:t>.</w:t>
       </w:r>
     </w:p>
     <w:p/>
     <w:p>
-      <w:pPr>
-        <w:ind w:left="360"/>
-      </w:pPr>
-      <w:r>
-        <w:t>(Fehler 1)</w:t>
-      </w:r>
-    </w:p>
-    <w:p>
-      <w:pPr>
-        <w:ind w:left="360"/>
-      </w:pPr>
-      <w:r>
-        <w:t>Dieser Fall wurde so nicht getestet.</w:t>
-      </w:r>
-    </w:p>
-    <w:p>
-      <w:pPr>
-        <w:ind w:left="360"/>
-      </w:pPr>
-      <w:r>
-        <w:t xml:space="preserve">Der Grund hierfür ist, dass ein solcher </w:t>
-      </w:r>
-      <w:proofErr w:type="spellStart"/>
-      <w:r>
-        <w:t>Testcaste</w:t>
-      </w:r>
-      <w:proofErr w:type="spellEnd"/>
-      <w:r>
-        <w:t xml:space="preserve"> sehr viele Komponenten umfasst und dementsprechend zu viel Zeit gebraucht hätte, die wir Zeit jedoch nicht hatten, </w:t>
-      </w:r>
-      <w:r>
-        <w:rPr>
-          <w:color w:val="FF0000"/>
+      <w:r>
+        <w:t>(Fehler 2)</w:t>
+      </w:r>
+    </w:p>
+    <w:p>
+      <w:r>
+        <w:t xml:space="preserve">Jedoch war dies nicht der </w:t>
+      </w:r>
+      <w:r>
+        <w:rPr>
           <w:highlight w:val="yellow"/>
         </w:rPr>
-        <w:t>da wir</w:t>
-      </w:r>
-      <w:r>
-        <w:t xml:space="preserve"> </w:t>
-      </w:r>
-      <w:r>
-        <w:rPr>
-          <w:color w:val="FF0000"/>
+        <w:t>einzige logische Fehler</w:t>
+      </w:r>
+      <w:r>
+        <w:t>.</w:t>
+      </w:r>
+    </w:p>
+    <w:p>
+      <w:r>
+        <w:t>Im SlotFinder gibt es eine Liste (als Konstante) mit allen möglichen Slots.</w:t>
+      </w:r>
+    </w:p>
+    <w:p>
+      <w:r>
+        <w:t>Diese Liste sollte die Zahlen 1 bis einschließlich 25 je einmal halten.</w:t>
+      </w:r>
+    </w:p>
+    <w:p>
+      <w:r>
+        <w:t>Jedoch kam die 24 zwei Mal vor.</w:t>
+      </w:r>
+    </w:p>
+    <w:p/>
+    <w:p>
+      <w:r>
+        <w:t>(Fehler 3)</w:t>
+      </w:r>
+    </w:p>
+    <w:p>
+      <w:r>
+        <w:t xml:space="preserve">Auch hier war die Implementation der Fehler. </w:t>
+      </w:r>
+      <w:r>
+        <w:rPr>
           <w:highlight w:val="yellow"/>
         </w:rPr>
-        <w:t xml:space="preserve">an der Abgabe am Freitag bis halb 9 im Labor saßen und </w:t>
-      </w:r>
-      <w:proofErr w:type="gramStart"/>
-      <w:r>
-        <w:rPr>
-          <w:color w:val="FF0000"/>
-          <w:highlight w:val="yellow"/>
-        </w:rPr>
-        <w:t>raus geworfen</w:t>
-      </w:r>
-      <w:proofErr w:type="gramEnd"/>
-      <w:r>
-        <w:rPr>
-          <w:color w:val="FF0000"/>
-          <w:highlight w:val="yellow"/>
-        </w:rPr>
-        <w:t xml:space="preserve"> wurden, da keine Aufsichtsperson mehr vorhanden war.</w:t>
-      </w:r>
-    </w:p>
-    <w:p>
-      <w:pPr>
-        <w:ind w:left="360"/>
-      </w:pPr>
-      <w:bookmarkStart w:id="0" w:name="_GoBack"/>
-      <w:bookmarkEnd w:id="0"/>
-    </w:p>
-    <w:p>
-      <w:pPr>
-        <w:ind w:left="360"/>
-      </w:pPr>
-      <w:r>
-        <w:t>(Fehler 2)</w:t>
-      </w:r>
-    </w:p>
-    <w:p>
-      <w:pPr>
-        <w:ind w:left="360"/>
-      </w:pPr>
-      <w:r>
-        <w:t>Die Liste an sich wurde nie selbst getestet.</w:t>
-      </w:r>
-    </w:p>
-    <w:p>
-      <w:pPr>
-        <w:ind w:left="360"/>
-      </w:pPr>
-      <w:r>
-        <w:t>In den Funktionen in denen die Liste gebraucht wird wurde sie</w:t>
-      </w:r>
-      <w:r>
-        <w:t xml:space="preserve"> nicht</w:t>
-      </w:r>
-      <w:r>
-        <w:t xml:space="preserve"> </w:t>
-      </w:r>
-      <w:r>
-        <w:t>per</w:t>
-      </w:r>
-      <w:r>
-        <w:t xml:space="preserve"> </w:t>
-      </w:r>
-      <w:proofErr w:type="gramStart"/>
-      <w:r>
-        <w:t>„?</w:t>
-      </w:r>
-      <w:proofErr w:type="spellStart"/>
-      <w:r>
-        <w:t>Konstantenname</w:t>
-      </w:r>
-      <w:proofErr w:type="spellEnd"/>
-      <w:proofErr w:type="gramEnd"/>
-      <w:r>
-        <w:t xml:space="preserve">“ </w:t>
-      </w:r>
-      <w:r>
-        <w:t>genutzt</w:t>
-      </w:r>
-      <w:r>
-        <w:t xml:space="preserve"> sondern per Parameter mitgegeben. So wurde beim Testen immer eine eigene Liste mit möglichen </w:t>
-      </w:r>
-      <w:proofErr w:type="spellStart"/>
-      <w:r>
-        <w:t>Slotnummern</w:t>
-      </w:r>
-      <w:proofErr w:type="spellEnd"/>
-      <w:r>
-        <w:t xml:space="preserve"> mitgegeben statt die interne Konstante zu verwenden.</w:t>
-      </w:r>
-    </w:p>
-    <w:p>
-      <w:pPr>
-        <w:ind w:left="360"/>
-      </w:pPr>
-    </w:p>
-    <w:p>
-      <w:pPr>
-        <w:ind w:left="360"/>
-      </w:pPr>
-      <w:r>
-        <w:t>(Fehler 3)</w:t>
-      </w:r>
-    </w:p>
-    <w:p>
-      <w:pPr>
-        <w:ind w:left="360"/>
-      </w:pPr>
-      <w:r>
-        <w:t>Der Fehler fiel bei genauem Blick auf die Logs auf</w:t>
-      </w:r>
-      <w:r>
-        <w:t xml:space="preserve">, doch </w:t>
-      </w:r>
-      <w:r>
-        <w:t>hat</w:t>
-      </w:r>
-      <w:r>
-        <w:t>ten wir erst spät eine</w:t>
-      </w:r>
-      <w:r>
-        <w:t xml:space="preserve"> Idee wie wir ihn lösen können.</w:t>
-      </w:r>
-    </w:p>
-    <w:p/>
+        <w:t>Dieses Mal technischer Natur</w:t>
+      </w:r>
+      <w:r>
+        <w:t>, da „timer“ in Erlang nie 100% exakt arbeitet und nur eine Mindestwartezeit statt die Gesamtwartezeit garantiert.</w:t>
+      </w:r>
+    </w:p>
+    <w:p>
+      <w:r>
+        <w:t xml:space="preserve">Unser Programm hatte als Kernstück core.erl. Dieses Modul besitzt die frame_loop Funktion. Diese repräsentiert einen Frame und sollte exakt 1000 MS lang sein. </w:t>
+      </w:r>
+    </w:p>
+    <w:p>
+      <w:r>
+        <w:t>Ab und zu war sie jedoch 999 MS bzw. 1001 MS lang.</w:t>
+      </w:r>
+    </w:p>
+    <w:p>
+      <w:r>
+        <w:t>Dies führte dazu das nach einiger Zeit es sich nicht ausgeglichen hat, sondern die Länge von 1001 MS wohl öfter vor kam als 999 MS. Weshalb der Frame für eine Station immer später begann (Weil die Loop sequentiell ausgeführt wurden, also aufeinander aufbauten). Weshalb die Station dachte sie sende in Slot 2, war global jedoch gesehen schon in Slot 3.</w:t>
+      </w:r>
+    </w:p>
+    <w:p>
+      <w:pPr>
+        <w:rPr>
+          <w:sz w:val="40"/>
+          <w:szCs w:val="40"/>
+        </w:rPr>
+      </w:pPr>
+      <w:r>
+        <w:rPr>
+          <w:sz w:val="40"/>
+          <w:szCs w:val="40"/>
+        </w:rPr>
+        <w:br w:type="page"/>
+      </w:r>
+    </w:p>
     <w:p>
       <w:pPr>
         <w:pStyle w:val="Listenabsatz"/>
@@ -1738,6 +1556,304 @@
           <w:sz w:val="40"/>
           <w:szCs w:val="40"/>
         </w:rPr>
+        <w:lastRenderedPageBreak/>
+        <w:t xml:space="preserve">Wieso </w:t>
+      </w:r>
+      <w:r>
+        <w:rPr>
+          <w:sz w:val="40"/>
+          <w:szCs w:val="40"/>
+        </w:rPr>
+        <w:t>fielen</w:t>
+      </w:r>
+      <w:r>
+        <w:rPr>
+          <w:sz w:val="40"/>
+          <w:szCs w:val="40"/>
+        </w:rPr>
+        <w:t xml:space="preserve"> die Fehler nicht auf?</w:t>
+      </w:r>
+    </w:p>
+    <w:p/>
+    <w:p>
+      <w:pPr>
+        <w:ind w:left="360"/>
+      </w:pPr>
+      <w:r>
+        <w:t xml:space="preserve">(Fehler 1 &amp; 2) </w:t>
+      </w:r>
+    </w:p>
+    <w:p>
+      <w:pPr>
+        <w:ind w:left="360"/>
+      </w:pPr>
+      <w:r>
+        <w:t xml:space="preserve">Zwischen Abgabe und Nachreichung wurde ein Problem gefixt. </w:t>
+      </w:r>
+    </w:p>
+    <w:p>
+      <w:pPr>
+        <w:ind w:left="360"/>
+      </w:pPr>
+      <w:r>
+        <w:t xml:space="preserve">Und zwar bekommt der SlotFinder ja die kollisionsfreien empfangenen Nachrichten und wertet diese aus. </w:t>
+      </w:r>
+      <w:r>
+        <w:t>Hierbei wird aus der Liste der möglichen Slots (</w:t>
+      </w:r>
+      <w:r>
+        <w:t>nicht reservierten</w:t>
+      </w:r>
+      <w:r>
+        <w:t>) die Slots aus den Nachrichten (reservierte) gelöscht.</w:t>
+      </w:r>
+      <w:r>
+        <w:t xml:space="preserve"> Mit der übrig bleibenden Liste (nicht reservierter) wird dann bei Slot Anforderung </w:t>
+      </w:r>
+      <w:r>
+        <w:t>per Zufall ein Slot ausgewählt.</w:t>
+      </w:r>
+    </w:p>
+    <w:p>
+      <w:pPr>
+        <w:ind w:left="360"/>
+      </w:pPr>
+    </w:p>
+    <w:p>
+      <w:pPr>
+        <w:ind w:left="360"/>
+      </w:pPr>
+      <w:r>
+        <w:t>Das Problem war, dass wir hier zunächst nicht die neue Liste (nicht reservierter) übergeben haben, sondern ausversehen noch die alte (mit allen generell möglichen).</w:t>
+      </w:r>
+    </w:p>
+    <w:p>
+      <w:pPr>
+        <w:ind w:left="360"/>
+      </w:pPr>
+      <w:r>
+        <w:t>Deswegen wurden hier die einkommenden Nac</w:t>
+      </w:r>
+      <w:r>
+        <w:t xml:space="preserve">hrichten nicht </w:t>
+      </w:r>
+      <w:r>
+        <w:t xml:space="preserve">vollends </w:t>
+      </w:r>
+      <w:r>
+        <w:t xml:space="preserve">verwertet. </w:t>
+      </w:r>
+    </w:p>
+    <w:p>
+      <w:pPr>
+        <w:ind w:left="360"/>
+      </w:pPr>
+      <w:r>
+        <w:t>Diesen</w:t>
+      </w:r>
+      <w:r>
+        <w:t xml:space="preserve"> Fehler haben wir bemerkt. Und dementsprechend die richtige Liste übergeben.</w:t>
+      </w:r>
+      <w:r>
+        <w:t xml:space="preserve"> </w:t>
+      </w:r>
+      <w:r>
+        <w:t>Damit dachten wir wäre das Problem der fehleranfälligen Slot Findung gelöst.</w:t>
+      </w:r>
+      <w:r>
+        <w:t xml:space="preserve"> Und sendeten die Nachreichung ab.</w:t>
+      </w:r>
+      <w:r>
+        <w:t xml:space="preserve"> </w:t>
+      </w:r>
+    </w:p>
+    <w:p>
+      <w:pPr>
+        <w:ind w:left="360"/>
+      </w:pPr>
+    </w:p>
+    <w:p>
+      <w:pPr>
+        <w:ind w:left="360"/>
+      </w:pPr>
+      <w:r>
+        <w:t xml:space="preserve">Wir hätten vor dem Absenden noch einen Lauf machen sollen, dann wären uns Fehler 1 &amp; 2 noch aufgefallen. Jedoch hatten wir Samstagnachmittag bis </w:t>
+      </w:r>
+      <w:r>
+        <w:t>abends</w:t>
+      </w:r>
+      <w:r>
+        <w:t xml:space="preserve"> kein Zugriff auf </w:t>
+      </w:r>
+      <w:r>
+        <w:t>einem Linux</w:t>
+      </w:r>
+      <w:r>
+        <w:t xml:space="preserve"> Rechner.</w:t>
+      </w:r>
+      <w:r>
+        <w:t xml:space="preserve"> Wesh</w:t>
+      </w:r>
+      <w:r>
+        <w:t>alb wir es nicht testen konnten.</w:t>
+      </w:r>
+      <w:r>
+        <w:t xml:space="preserve"> </w:t>
+      </w:r>
+    </w:p>
+    <w:p/>
+    <w:p>
+      <w:pPr>
+        <w:ind w:left="360"/>
+      </w:pPr>
+      <w:r>
+        <w:t>(Fehler 1)</w:t>
+      </w:r>
+    </w:p>
+    <w:p>
+      <w:pPr>
+        <w:ind w:left="360"/>
+      </w:pPr>
+      <w:r>
+        <w:t>Dieser Fall wurde so nicht getestet.</w:t>
+      </w:r>
+    </w:p>
+    <w:p>
+      <w:pPr>
+        <w:ind w:left="360"/>
+      </w:pPr>
+      <w:r>
+        <w:t xml:space="preserve">Der Grund hierfür ist, dass ein solcher Testcaste sehr viele Komponenten umfasst und dementsprechend zu viel Zeit gebraucht hätte, die wir Zeit jedoch nicht hatten, </w:t>
+      </w:r>
+      <w:r>
+        <w:rPr>
+          <w:color w:val="FF0000"/>
+          <w:highlight w:val="yellow"/>
+        </w:rPr>
+        <w:t>da wir</w:t>
+      </w:r>
+      <w:r>
+        <w:t xml:space="preserve"> </w:t>
+      </w:r>
+      <w:r>
+        <w:rPr>
+          <w:color w:val="FF0000"/>
+          <w:highlight w:val="yellow"/>
+        </w:rPr>
+        <w:t>an der Abgabe am Freitag bis halb 9 im Labor saßen und raus geworfen wurden, da keine Aufsichtsperson mehr vorhanden war.</w:t>
+      </w:r>
+    </w:p>
+    <w:p>
+      <w:pPr>
+        <w:ind w:left="360"/>
+      </w:pPr>
+    </w:p>
+    <w:p>
+      <w:pPr>
+        <w:ind w:left="360"/>
+      </w:pPr>
+      <w:r>
+        <w:t>(Fehler 2)</w:t>
+      </w:r>
+    </w:p>
+    <w:p>
+      <w:pPr>
+        <w:ind w:left="360"/>
+      </w:pPr>
+      <w:r>
+        <w:t>Die Liste an sich wurde nie selbst getestet.</w:t>
+      </w:r>
+    </w:p>
+    <w:p>
+      <w:pPr>
+        <w:ind w:left="360"/>
+      </w:pPr>
+      <w:r>
+        <w:t>In den Funktionen in denen die Liste gebraucht wird wurde sie</w:t>
+      </w:r>
+      <w:r>
+        <w:t xml:space="preserve"> nicht</w:t>
+      </w:r>
+      <w:r>
+        <w:t xml:space="preserve"> </w:t>
+      </w:r>
+      <w:r>
+        <w:t>per</w:t>
+      </w:r>
+      <w:r>
+        <w:t xml:space="preserve"> „?Konstantenname“ </w:t>
+      </w:r>
+      <w:r>
+        <w:t>genutzt</w:t>
+      </w:r>
+      <w:r>
+        <w:t xml:space="preserve"> sondern per Parameter mitgegeben. So wurde beim Testen immer eine eigene Liste mit möglichen Slotnummern mitgegeben statt die interne Konstante zu verwenden.</w:t>
+      </w:r>
+    </w:p>
+    <w:p>
+      <w:pPr>
+        <w:ind w:left="360"/>
+      </w:pPr>
+    </w:p>
+    <w:p>
+      <w:pPr>
+        <w:ind w:left="360"/>
+      </w:pPr>
+      <w:r>
+        <w:t>Zudem kommt, dass wir Sets nicht verwenden wollten, da sie in den ersten beiden Aufgaben verboten waren. Und wir nun eine Liste wie ein Set behandelten aber nie logisch sicherstellten, dass es auch wirklich wie ein Set arbeitet (vor allem die Eigenschaft, dass jedes Element nur einmal vorkommt).</w:t>
+      </w:r>
+    </w:p>
+    <w:p>
+      <w:pPr>
+        <w:ind w:left="360"/>
+      </w:pPr>
+    </w:p>
+    <w:p>
+      <w:pPr>
+        <w:ind w:left="360"/>
+      </w:pPr>
+      <w:r>
+        <w:t>(Fehler 3)</w:t>
+      </w:r>
+    </w:p>
+    <w:p>
+      <w:pPr>
+        <w:ind w:left="360"/>
+      </w:pPr>
+      <w:r>
+        <w:t>Der Fehler fiel bei genauem Blick auf die Logs auf</w:t>
+      </w:r>
+      <w:r>
+        <w:t xml:space="preserve">, doch </w:t>
+      </w:r>
+      <w:r>
+        <w:t>hat</w:t>
+      </w:r>
+      <w:r>
+        <w:t>ten wir erst spät eine</w:t>
+      </w:r>
+      <w:r>
+        <w:t xml:space="preserve"> Idee wie wir ihn lösen können.</w:t>
+      </w:r>
+    </w:p>
+    <w:p/>
+    <w:p>
+      <w:pPr>
+        <w:pStyle w:val="Listenabsatz"/>
+        <w:numPr>
+          <w:ilvl w:val="0"/>
+          <w:numId w:val="3"/>
+        </w:numPr>
+        <w:rPr>
+          <w:sz w:val="40"/>
+          <w:szCs w:val="40"/>
+        </w:rPr>
+      </w:pPr>
+      <w:r>
+        <w:rPr>
+          <w:sz w:val="40"/>
+          <w:szCs w:val="40"/>
+        </w:rPr>
         <w:t>Wie wurden sie behoben?</w:t>
       </w:r>
     </w:p>
@@ -1755,84 +1871,7 @@
         <w:ind w:left="360"/>
       </w:pPr>
       <w:r>
-        <w:t>Es fiel auf, dass es immer der Fall war, dass es</w:t>
-      </w:r>
-      <w:r>
-        <w:t xml:space="preserve"> bei Stationen war die direkt auf einander folgten. Zum Beispiel sendete Station 1</w:t>
-      </w:r>
-      <w:r>
-        <w:t>0</w:t>
-      </w:r>
-      <w:r>
-        <w:t xml:space="preserve"> in Slot 1</w:t>
-      </w:r>
-      <w:r>
-        <w:t>0</w:t>
-      </w:r>
-      <w:r>
-        <w:t xml:space="preserve">, dass diese im nächsten Frame Slot 20 reserviert. Station </w:t>
-      </w:r>
-      <w:r>
-        <w:t>11 in Slot 11</w:t>
-      </w:r>
-      <w:r>
-        <w:t>, wollte auch die 20.</w:t>
-      </w:r>
-      <w:r>
-        <w:t xml:space="preserve"> Alle anderen Stationen wurden </w:t>
-      </w:r>
-      <w:r>
-        <w:t xml:space="preserve">richtig </w:t>
-      </w:r>
-      <w:r>
-        <w:t>berücksichtigt.</w:t>
-      </w:r>
-    </w:p>
-    <w:p>
-      <w:pPr>
-        <w:ind w:left="360"/>
-      </w:pPr>
-      <w:r>
-        <w:t>So lag es nahe, dass die Nachricht von Station 1</w:t>
-      </w:r>
-      <w:r>
-        <w:t>0</w:t>
-      </w:r>
-      <w:r>
-        <w:t xml:space="preserve"> g</w:t>
-      </w:r>
-      <w:r>
-        <w:t xml:space="preserve">gf. nicht berücksichtigt </w:t>
-      </w:r>
-      <w:proofErr w:type="gramStart"/>
-      <w:r>
-        <w:t>wurde</w:t>
-      </w:r>
-      <w:proofErr w:type="gramEnd"/>
-      <w:r>
-        <w:t xml:space="preserve"> wenn es darum ging einen eigenen Slot im nächsten Frame zu reservieren.</w:t>
-      </w:r>
-      <w:r>
-        <w:t xml:space="preserve"> Der Fehler lag dann im </w:t>
-      </w:r>
-      <w:r>
         <w:lastRenderedPageBreak/>
-        <w:t>Detail daran, dass der Slot zu früh angefordert wurde. Zu dem Zeitpunkt der Slot Anforderung sendete eine andere Station (im Slot davor) zeitgleich die Nachricht, die dann eben nicht berücksichtigt wurde. Bis diese nämlich voll ausgewertet wurde hat die eigene Stati</w:t>
-      </w:r>
-      <w:r>
-        <w:t>on längst einen Slot ausgewählt (der mit ein wenig Pech der ist den die Station davor gerade reserviert hatte).</w:t>
-      </w:r>
-    </w:p>
-    <w:p>
-      <w:pPr>
-        <w:ind w:left="360"/>
-      </w:pPr>
-    </w:p>
-    <w:p>
-      <w:pPr>
-        <w:ind w:left="360"/>
-      </w:pPr>
-      <w:r>
         <w:t xml:space="preserve">Die Slot Anforderung wurde nun </w:t>
       </w:r>
       <w:r>
@@ -1842,13 +1881,28 @@
         <w:t xml:space="preserve">nach hinten verschoben, direkt vor dem Senden der Nachricht wird nun erst ein Slot angefordert. </w:t>
       </w:r>
       <w:r>
-        <w:t>Somit ist garantiert, dass alle empfangenen Nachrichten</w:t>
+        <w:t xml:space="preserve">Somit ist garantiert, dass alle </w:t>
+      </w:r>
+      <w:r>
+        <w:t xml:space="preserve">bis dahin </w:t>
+      </w:r>
+      <w:r>
+        <w:t>empfangenen Nachrichten</w:t>
       </w:r>
       <w:r>
         <w:t xml:space="preserve"> des Frames</w:t>
       </w:r>
       <w:r>
-        <w:t xml:space="preserve"> berücksichtigt werden.</w:t>
+        <w:t xml:space="preserve"> berücksichtigt werden</w:t>
+      </w:r>
+      <w:r>
+        <w:t>, was nun den Slot direkt</w:t>
+      </w:r>
+      <w:r>
+        <w:t xml:space="preserve"> vor dem eigenen miteinschließt</w:t>
+      </w:r>
+      <w:r>
+        <w:t>.</w:t>
       </w:r>
     </w:p>
     <w:p>
@@ -1877,323 +1931,194 @@
         <w:ind w:left="360"/>
       </w:pPr>
       <w:r>
-        <w:t xml:space="preserve">Es fiel auf, wenn die Stationen nicht direkt nacheinander kamen (Fehler 1), dass die Kollisionen nur </w:t>
-      </w:r>
-      <w:proofErr w:type="gramStart"/>
-      <w:r>
-        <w:t>entstanden</w:t>
-      </w:r>
-      <w:proofErr w:type="gramEnd"/>
-      <w:r>
-        <w:t xml:space="preserve"> wenn es um Slot 24 ging. Also haben wir die Konstante Liste in </w:t>
-      </w:r>
-      <w:proofErr w:type="spellStart"/>
-      <w:r>
-        <w:t>SlotFinder</w:t>
-      </w:r>
-      <w:proofErr w:type="spellEnd"/>
-      <w:r>
-        <w:t xml:space="preserve"> näher angeschaut und realisiert, dass dort eben die 24 zwei Mal </w:t>
-      </w:r>
-      <w:proofErr w:type="gramStart"/>
-      <w:r>
-        <w:t>vor kommt</w:t>
-      </w:r>
-      <w:proofErr w:type="gramEnd"/>
+        <w:t>Die zweite 24 wurde aus der Liste gelöscht.</w:t>
+      </w:r>
+      <w:r>
+        <w:t xml:space="preserve"> </w:t>
+      </w:r>
+    </w:p>
+    <w:p>
+      <w:pPr>
+        <w:ind w:left="360"/>
+      </w:pPr>
+    </w:p>
+    <w:p>
+      <w:pPr>
+        <w:ind w:left="360"/>
+      </w:pPr>
+      <w:r>
+        <w:t>(Fehler 3)</w:t>
+      </w:r>
+    </w:p>
+    <w:p>
+      <w:pPr>
+        <w:ind w:left="360"/>
+      </w:pPr>
+      <w:r>
+        <w:t>Man konnte sehen, dass nach langer Laufzeit, die Stationen in Slot X senden wollten, aber in X + 1 (laut S</w:t>
+      </w:r>
+      <w:r>
+        <w:t>niffer) erst ankamen. Also haben wir angefangen zu loggen wann ein Frame beginnt un</w:t>
+      </w:r>
+      <w:r>
+        <w:t>d</w:t>
+      </w:r>
+      <w:r>
+        <w:t xml:space="preserve"> endet.</w:t>
+      </w:r>
+      <w:r>
+        <w:t xml:space="preserve"> Dabei kam heraus, dass manche Frames 1001 MS brauchen und sich dies dann akkummuliert. Also darf diese Akkumulierung nicht geschehen. </w:t>
+      </w:r>
+    </w:p>
+    <w:p>
+      <w:pPr>
+        <w:ind w:left="360"/>
+      </w:pPr>
+    </w:p>
+    <w:p>
+      <w:pPr>
+        <w:ind w:left="360"/>
+      </w:pPr>
+      <w:r>
+        <w:t xml:space="preserve">Nun haben wir einen Timer in der UTCClock der nach </w:t>
+      </w:r>
+      <w:r>
+        <w:t>1000</w:t>
+      </w:r>
+      <w:r>
+        <w:t xml:space="preserve"> MS sich selber ein Signal gibt.</w:t>
+      </w:r>
+    </w:p>
+    <w:p>
+      <w:pPr>
+        <w:ind w:left="360"/>
+      </w:pPr>
+      <w:r>
+        <w:t>Dieser Timer wird angepasst wenn der Offset angepasst wurde</w:t>
+      </w:r>
+      <w:r>
+        <w:t xml:space="preserve"> (also dementsprechende ‚Restzeit im aktuellen Frame‘ </w:t>
+      </w:r>
+      <w:r>
+        <w:t>–</w:t>
+      </w:r>
+      <w:r>
+        <w:t xml:space="preserve"> 1</w:t>
+      </w:r>
+      <w:r>
+        <w:t>)</w:t>
+      </w:r>
+      <w:r>
+        <w:t xml:space="preserve">. Der Timer wird beim starten der Uhr </w:t>
+      </w:r>
+      <w:r>
+        <w:t>erstellt</w:t>
+      </w:r>
+      <w:r>
+        <w:t xml:space="preserve"> und jedes Mal </w:t>
+      </w:r>
+      <w:r>
+        <w:t>resettet</w:t>
+      </w:r>
+      <w:r>
+        <w:t xml:space="preserve"> </w:t>
+      </w:r>
+      <w:r>
+        <w:t>wenn eine neuer Frame beginnt.</w:t>
+      </w:r>
+    </w:p>
+    <w:p>
+      <w:pPr>
+        <w:ind w:left="360"/>
+      </w:pPr>
+    </w:p>
+    <w:p>
+      <w:pPr>
+        <w:ind w:left="360"/>
+      </w:pPr>
+      <w:r>
+        <w:t>Läuft der Timer ab, schickt der Timer eine bestimmte Nachricht an die UTCClock, die dann die ein bestimmtes atom, die aktuelle Uhrzeit und den aktuellen Offset an den Core schickt. Für ihn das Zeichen, dass ein neuer Frame</w:t>
+      </w:r>
+      <w:r>
+        <w:t xml:space="preserve"> eben</w:t>
+      </w:r>
+      <w:r>
+        <w:t xml:space="preserve"> </w:t>
+      </w:r>
+      <w:r>
+        <w:t>begonnen hat</w:t>
+      </w:r>
+      <w:r>
+        <w:t xml:space="preserve">. </w:t>
+      </w:r>
+    </w:p>
+    <w:p>
+      <w:pPr>
+        <w:ind w:left="360"/>
+      </w:pPr>
+    </w:p>
+    <w:p>
+      <w:pPr>
+        <w:ind w:left="360"/>
+      </w:pPr>
+      <w:r>
+        <w:t xml:space="preserve">Der Timer ist initial auf </w:t>
+      </w:r>
+      <w:r>
+        <w:t>1000 MS</w:t>
+      </w:r>
+      <w:r>
+        <w:t xml:space="preserve"> gestellt, da etwas Zeit vergeht bis die Nachricht (dass ein neuer Frame angefangen hat) beim Core angekommen ist</w:t>
+      </w:r>
+      <w:r>
+        <w:t xml:space="preserve"> und der Timer selbst manchmal zusätzliche Zeit benötigt</w:t>
+      </w:r>
+      <w:r>
+        <w:t>, könnte es jedoch unter Umständen dazu kommen, das die Nachricht im Core 1 MS zu spät ankommt.</w:t>
+      </w:r>
+    </w:p>
+    <w:p>
+      <w:pPr>
+        <w:ind w:left="360"/>
+      </w:pPr>
+    </w:p>
+    <w:p>
+      <w:pPr>
+        <w:pStyle w:val="Listenabsatz"/>
+        <w:numPr>
+          <w:ilvl w:val="0"/>
+          <w:numId w:val="3"/>
+        </w:numPr>
+        <w:rPr>
+          <w:sz w:val="40"/>
+          <w:szCs w:val="40"/>
+        </w:rPr>
+      </w:pPr>
+      <w:r>
+        <w:rPr>
+          <w:sz w:val="40"/>
+          <w:szCs w:val="40"/>
+        </w:rPr>
+        <w:t>Quellen</w:t>
+      </w:r>
+    </w:p>
+    <w:p/>
+    <w:p>
+      <w:r>
+        <w:t xml:space="preserve">Abbildungen 1, 2 und 3 entstanden aus </w:t>
+      </w:r>
+      <w:r>
+        <w:t>Ihrer</w:t>
+      </w:r>
+      <w:r>
+        <w:t xml:space="preserve"> gesendeten Log </w:t>
+      </w:r>
+      <w:r>
+        <w:t>Datei</w:t>
+      </w:r>
       <w:r>
         <w:t>.</w:t>
       </w:r>
-    </w:p>
-    <w:p>
-      <w:pPr>
-        <w:ind w:left="360"/>
-      </w:pPr>
-      <w:r>
-        <w:t>Die zweite 24 wurde aus der Liste gelöscht.</w:t>
-      </w:r>
-      <w:r>
-        <w:t xml:space="preserve"> </w:t>
-      </w:r>
-    </w:p>
-    <w:p>
-      <w:pPr>
-        <w:ind w:left="360"/>
-      </w:pPr>
-    </w:p>
-    <w:p>
-      <w:pPr>
-        <w:ind w:left="360"/>
-      </w:pPr>
-      <w:r>
-        <w:t>(Fehler 3)</w:t>
-      </w:r>
-    </w:p>
-    <w:p>
-      <w:pPr>
-        <w:ind w:left="360"/>
-      </w:pPr>
-      <w:r>
-        <w:t xml:space="preserve">Man konnte sehen, dass nach langer Laufzeit, die Stationen in Slot X senden wollten, aber in X + 1 (laut </w:t>
-      </w:r>
-      <w:proofErr w:type="spellStart"/>
-      <w:r>
-        <w:t>S</w:t>
-      </w:r>
-      <w:r>
-        <w:t>niffer</w:t>
-      </w:r>
-      <w:proofErr w:type="spellEnd"/>
-      <w:r>
-        <w:t>) erst ankamen. Also haben wir angefangen zu loggen wann ein Frame beginnt un</w:t>
-      </w:r>
-      <w:r>
-        <w:t>d</w:t>
-      </w:r>
-      <w:r>
-        <w:t xml:space="preserve"> endet.</w:t>
-      </w:r>
-      <w:r>
-        <w:t xml:space="preserve"> Dabei kam heraus, dass manche Frames 1001 MS brauchen und sich dies dann </w:t>
-      </w:r>
-      <w:proofErr w:type="spellStart"/>
-      <w:r>
-        <w:t>akkummuliert</w:t>
-      </w:r>
-      <w:proofErr w:type="spellEnd"/>
-      <w:r>
-        <w:t xml:space="preserve">. Also darf diese Akkumulierung nicht geschehen. </w:t>
-      </w:r>
-    </w:p>
-    <w:p>
-      <w:pPr>
-        <w:ind w:left="360"/>
-      </w:pPr>
-    </w:p>
-    <w:p>
-      <w:pPr>
-        <w:ind w:left="360"/>
-      </w:pPr>
-      <w:r>
-        <w:t xml:space="preserve">Nun haben wir einen </w:t>
-      </w:r>
-      <w:proofErr w:type="spellStart"/>
-      <w:r>
-        <w:t>Timer</w:t>
-      </w:r>
-      <w:proofErr w:type="spellEnd"/>
-      <w:r>
-        <w:t xml:space="preserve"> in der </w:t>
-      </w:r>
-      <w:proofErr w:type="spellStart"/>
-      <w:r>
-        <w:t>UTCClock</w:t>
-      </w:r>
-      <w:proofErr w:type="spellEnd"/>
-      <w:r>
-        <w:t xml:space="preserve"> der nach </w:t>
-      </w:r>
-      <w:r>
-        <w:t>1000</w:t>
-      </w:r>
-      <w:r>
-        <w:t xml:space="preserve"> MS sich selber ein Signal gibt.</w:t>
-      </w:r>
-    </w:p>
-    <w:p>
-      <w:pPr>
-        <w:ind w:left="360"/>
-      </w:pPr>
-      <w:r>
-        <w:t xml:space="preserve">Dieser </w:t>
-      </w:r>
-      <w:proofErr w:type="spellStart"/>
-      <w:r>
-        <w:t>Timer</w:t>
-      </w:r>
-      <w:proofErr w:type="spellEnd"/>
-      <w:r>
-        <w:t xml:space="preserve"> wird </w:t>
-      </w:r>
-      <w:proofErr w:type="gramStart"/>
-      <w:r>
-        <w:t>angepasst</w:t>
-      </w:r>
-      <w:proofErr w:type="gramEnd"/>
-      <w:r>
-        <w:t xml:space="preserve"> wenn der Offset angepasst wurde</w:t>
-      </w:r>
-      <w:r>
-        <w:t xml:space="preserve"> (also dementsprechende ‚Restzeit im aktuellen Frame‘ </w:t>
-      </w:r>
-      <w:r>
-        <w:t>–</w:t>
-      </w:r>
-      <w:r>
-        <w:t xml:space="preserve"> 1</w:t>
-      </w:r>
-      <w:r>
-        <w:t>)</w:t>
-      </w:r>
-      <w:r>
-        <w:t xml:space="preserve">. Der </w:t>
-      </w:r>
-      <w:proofErr w:type="spellStart"/>
-      <w:r>
-        <w:t>Timer</w:t>
-      </w:r>
-      <w:proofErr w:type="spellEnd"/>
-      <w:r>
-        <w:t xml:space="preserve"> wird beim </w:t>
-      </w:r>
-      <w:proofErr w:type="spellStart"/>
-      <w:r>
-        <w:t>starten</w:t>
-      </w:r>
-      <w:proofErr w:type="spellEnd"/>
-      <w:r>
-        <w:t xml:space="preserve"> der Uhr </w:t>
-      </w:r>
-      <w:r>
-        <w:t>erstellt</w:t>
-      </w:r>
-      <w:r>
-        <w:t xml:space="preserve"> und jedes Mal </w:t>
-      </w:r>
-      <w:proofErr w:type="gramStart"/>
-      <w:r>
-        <w:t>resettet</w:t>
-      </w:r>
-      <w:proofErr w:type="gramEnd"/>
-      <w:r>
-        <w:t xml:space="preserve"> </w:t>
-      </w:r>
-      <w:r>
-        <w:t>wenn eine neuer Frame beginnt.</w:t>
-      </w:r>
-    </w:p>
-    <w:p>
-      <w:pPr>
-        <w:ind w:left="360"/>
-      </w:pPr>
-    </w:p>
-    <w:p>
-      <w:pPr>
-        <w:ind w:left="360"/>
-      </w:pPr>
-      <w:r>
-        <w:t xml:space="preserve">Läuft der </w:t>
-      </w:r>
-      <w:proofErr w:type="spellStart"/>
-      <w:r>
-        <w:t>Timer</w:t>
-      </w:r>
-      <w:proofErr w:type="spellEnd"/>
-      <w:r>
-        <w:t xml:space="preserve"> ab, schickt der </w:t>
-      </w:r>
-      <w:proofErr w:type="spellStart"/>
-      <w:r>
-        <w:t>Timer</w:t>
-      </w:r>
-      <w:proofErr w:type="spellEnd"/>
-      <w:r>
-        <w:t xml:space="preserve"> eine bestimmte Nachricht an die </w:t>
-      </w:r>
-      <w:proofErr w:type="spellStart"/>
-      <w:r>
-        <w:t>UTCClock</w:t>
-      </w:r>
-      <w:proofErr w:type="spellEnd"/>
-      <w:r>
-        <w:t xml:space="preserve">, die dann die ein bestimmtes </w:t>
-      </w:r>
-      <w:proofErr w:type="spellStart"/>
-      <w:r>
-        <w:t>atom</w:t>
-      </w:r>
-      <w:proofErr w:type="spellEnd"/>
-      <w:r>
-        <w:t xml:space="preserve">, die aktuelle Uhrzeit und den aktuellen Offset an </w:t>
-      </w:r>
-      <w:proofErr w:type="gramStart"/>
-      <w:r>
-        <w:t>den Core</w:t>
-      </w:r>
-      <w:proofErr w:type="gramEnd"/>
-      <w:r>
-        <w:t xml:space="preserve"> schickt. Für ihn das Zeichen, dass ein neuer Frame</w:t>
-      </w:r>
-      <w:r>
-        <w:t xml:space="preserve"> eben</w:t>
-      </w:r>
-      <w:r>
-        <w:t xml:space="preserve"> </w:t>
-      </w:r>
-      <w:r>
-        <w:t>begonnen hat</w:t>
-      </w:r>
-      <w:r>
-        <w:t xml:space="preserve">. </w:t>
-      </w:r>
-    </w:p>
-    <w:p>
-      <w:pPr>
-        <w:ind w:left="360"/>
-      </w:pPr>
-    </w:p>
-    <w:p>
-      <w:pPr>
-        <w:ind w:left="360"/>
-      </w:pPr>
-      <w:r>
-        <w:t xml:space="preserve">Der </w:t>
-      </w:r>
-      <w:proofErr w:type="spellStart"/>
-      <w:r>
-        <w:t>Timer</w:t>
-      </w:r>
-      <w:proofErr w:type="spellEnd"/>
-      <w:r>
-        <w:t xml:space="preserve"> ist initial auf </w:t>
-      </w:r>
-      <w:r>
-        <w:t>1000 MS</w:t>
-      </w:r>
-      <w:r>
-        <w:t xml:space="preserve"> gestellt, da etwas Zeit vergeht bis die Nachricht (dass ein neuer Frame angefangen hat) beim Core angekommen ist</w:t>
-      </w:r>
-      <w:r>
-        <w:t xml:space="preserve"> und der </w:t>
-      </w:r>
-      <w:proofErr w:type="spellStart"/>
-      <w:r>
-        <w:t>Timer</w:t>
-      </w:r>
-      <w:proofErr w:type="spellEnd"/>
-      <w:r>
-        <w:t xml:space="preserve"> selbst manchmal zusätzliche Zeit benötigt</w:t>
-      </w:r>
-      <w:r>
-        <w:t xml:space="preserve">, könnte es jedoch unter Umständen dazu kommen, </w:t>
-      </w:r>
-      <w:proofErr w:type="gramStart"/>
-      <w:r>
-        <w:t>das</w:t>
-      </w:r>
-      <w:proofErr w:type="gramEnd"/>
-      <w:r>
-        <w:t xml:space="preserve"> die Nachricht im Core 1 MS zu spät ankommt.</w:t>
-      </w:r>
-    </w:p>
-    <w:p>
-      <w:pPr>
-        <w:ind w:left="360"/>
-      </w:pPr>
-    </w:p>
-    <w:p>
-      <w:pPr>
-        <w:ind w:left="360"/>
-      </w:pPr>
     </w:p>
     <w:sectPr>
       <w:pgSz w:w="11900" w:h="16840"/>

</xml_diff>